<commit_message>
Methods and Supplementary Methods
</commit_message>
<xml_diff>
--- a/paper/figures_tables_methods.docx
+++ b/paper/figures_tables_methods.docx
@@ -40,7 +40,7 @@
       </w:pPr>
       <w:r>
         <w:rPr/>
-        <w:t>2024-06-17</w:t>
+        <w:t>2024-06-20</w:t>
       </w:r>
     </w:p>
     <w:p>
@@ -72,7 +72,7 @@
       </w:pPr>
       <w:r>
         <w:rPr/>
-        <w:t xml:space="preserve">Two transcriptome data sets of testicular cancers containing both seminoma and NSGCT (nonseminomatous germ cell tumor) histology cancers: TCGA (1) and GSE99420 (2). Of note, most likely because of strikingly different distribution of histological subtypes, and in particular significantly lower frequency of seminomas, we were not able to fully reproduce results of the current analysis in another transcriptomic data set, GSE3218 (3). The analysis results for the GSE3218 collective are available in the </w:t>
+        <w:t xml:space="preserve">Two transcriptome data sets of testicular cancers containing both seminoma and NSGCT (nonseminomatous germ cell tumor) histology cancers, TCGA (1) and GSE99420 (2) were analyzed in the current report. Of note, because of strikingly different distribution of histological subtypes, and in particular significantly lower frequency of seminomas, we were not able to fully reproduce results of the current analysis in another transcriptomic data set, GSE3218 (3). The analysis results for the GSE3218 collective are available in the </w:t>
       </w:r>
       <w:hyperlink r:id="rId2">
         <w:r>
@@ -105,7 +105,7 @@
       </w:pPr>
       <w:r>
         <w:rPr/>
-        <w:t xml:space="preserve">In our previous report, we characterized pathological systemic alterations of pituitary and gonadal hormone levels in a large local cohort of testicular cancer patients. We also delivered initial evidence that genes involved in production of gonadotropins and sex hormones are expressed in testicular cancer tissue at mRNA levels in the publicly available TCGA collective (4). Yet, clinical, prognostic, and biological consequences of presence of the hormone-producing machinery in malignant testicular tissue remained unclear. Our current report pursued two goals. First, we sought to explore cancer tissue expression and co-regulation patterns of 34 genes related to sex hormone regulation, synthesis, and metabolism reported in </w:t>
+        <w:t xml:space="preserve">In our previous report, we characterized systemic pathological alterations of pituitary and gonadal hormone levels in a large local cohort of testicular cancer patients. We also delivered initial evidence that genes involved in production of gonadotropins and sex hormones are expressed in testicular cancer tissue at mRNA levels in the publicly available TCGA collective (4). Yet, clinical, prognostic, and biological consequences of presence of the hormone-producing machinery in malignant testicular tissue remained unclear. Our current report pursued two goals. First, we sought to explore cancer tissue expression and co-regulation patterns of 34 genes related to sex hormone regulation, synthesis, and metabolism reported in </w:t>
       </w:r>
       <w:hyperlink r:id="rId3">
         <w:r>
@@ -268,7 +268,7 @@
           <w:i/>
           <w:iCs/>
         </w:rPr>
-        <w:t>SRD5A1</w:t>
+        <w:t>SRD5A3</w:t>
       </w:r>
       <w:r>
         <w:rPr/>
@@ -389,7 +389,7 @@
           <w:b/>
           <w:bCs/>
         </w:rPr>
-        <w:t>Supplementary Figures S1</w:t>
+        <w:t>Supplementary Figure S1</w:t>
       </w:r>
       <w:r>
         <w:rPr/>
@@ -557,7 +557,7 @@
       </w:r>
       <w:r>
         <w:rPr/>
-        <w:t>). Those findings combined with the results of differential gene expression analysis for testicular cancer histologies suggest that testicular cancers in general and NSGCT in particular are equipped with the complete machinery synthetic and regulatory pathways of steroid sex hormone metabolism.</w:t>
+        <w:t>). Those findings combined with the results of differential gene expression analysis for testicular cancer histologies suggest that testicular cancers in general and NSGCT in particular are equipped with the complete synthetic and regulatory machinery of steroid sex hormone metabolism.</w:t>
       </w:r>
     </w:p>
     <w:p>
@@ -567,7 +567,7 @@
       </w:pPr>
       <w:r>
         <w:rPr/>
-        <w:t>By means of hard-threshold regularized KMEANS clustering (5), we assigned cancer samples of the training TCGA cohort into found clusters defined in respect to differing expression of the sex hormone-related genes (</w:t>
+        <w:t>By means of hard-threshold regularized KMEANS clustering (5), we assigned cancer samples of the training TCGA cohort into four clusters defined in respect to differing expression of the sex hormone-related genes (</w:t>
       </w:r>
       <w:r>
         <w:rPr>
@@ -632,7 +632,7 @@
       </w:pPr>
       <w:r>
         <w:rPr/>
-        <w:t xml:space="preserve">Hormonal cluster #1 consisted primarily NSGCT malignancies (12 to 16% of samples, mixed and teratoma subtypes) characterized by high expression of the pituitary hormones </w:t>
+        <w:t xml:space="preserve">Hormonal cluster #1 consisted primarily of NSGCT malignancies (12 to 16% of samples, mixed and teratoma subtypes) characterized by high expression of the pituitary hormones </w:t>
       </w:r>
       <w:r>
         <w:rPr>
@@ -676,7 +676,7 @@
       </w:r>
       <w:r>
         <w:rPr/>
-        <w:t xml:space="preserve"> coding for a testosterone - DHT converting enzyme. The largest hormonal cluster #2 included predominantly seminomas (42 to 50% of samples) hallmarked by high expression of the testosterone - DHT converting enzyme </w:t>
+        <w:t xml:space="preserve"> coding for a testosterone - DHT converting enzyme. The largest hormonal cluster #2 (42 to 50% of samples) included predominantly seminomas and was hallmarked by high expression of the testosterone - DHT converting enzyme </w:t>
       </w:r>
       <w:r>
         <w:rPr>
@@ -687,7 +687,7 @@
       </w:r>
       <w:r>
         <w:rPr/>
-        <w:t xml:space="preserve">. Hormonal cluster #3 comprised of NSGCT (8.3 to 18% of samples, mixed histology, embryonal carcinoma, yolk sac tumors) with high expression levels of </w:t>
+        <w:t xml:space="preserve">. Hormonal cluster #3 comprised of NSGCT (8.3 to 18% of samples, mixed histology, embryonal carcinoma, yolk sac tumors) with high expression of </w:t>
       </w:r>
       <w:r>
         <w:rPr>
@@ -731,7 +731,7 @@
       </w:r>
       <w:r>
         <w:rPr/>
-        <w:t xml:space="preserve">) and </w:t>
+        <w:t xml:space="preserve">), and </w:t>
       </w:r>
       <w:r>
         <w:rPr>
@@ -851,7 +851,7 @@
       </w:pPr>
       <w:r>
         <w:rPr/>
-        <w:t>Concerning clinical and pathological features of the hormonal clusters, patients in clusters #1 and #3 were significantly younger as compared with the remaining hormonal clusters. Stage I, serum marker-negative cancers were the most frequent in cluster #2, which is consistent with the predominant seminoma histology. By contrast, S2/S3 and stage III cancers were the most common in cluster #3 (</w:t>
+        <w:t>Concerning clinical and pathological features of the hormonal clusters, patients in clusters #1 and #3 were significantly younger as compared with the remaining individuals. Stage I, serum marker-negative cancers were the most frequent in cluster #2, which is consistent with the predominant seminoma histology. By contrast, S2/S3 and stage III cancers were the most common in cluster #3 (</w:t>
       </w:r>
       <w:r>
         <w:rPr>
@@ -873,7 +873,7 @@
       </w:r>
       <w:r>
         <w:rPr/>
-        <w:t>). Accordingly, cluster #2 and #3 patients exhibited, respectively, the best and poorest progression-free survival (p = 0.042). Analogical effects yet not significant effects were observed for relapse-free survival (ns (p = 0.056)). Hormonal cluster #1 patients were exposed to intermediate-to-high risk of progression and relapse. Progression and relapse risk in cluster #4 was low-to-intermediate (</w:t>
+        <w:t>). Accordingly, cluster #2 and #3 patients exhibited, respectively, the best and poorest progression-free survival (p = 0.042). Analogical yet not significant effects were observed for relapse-free survival (ns (p = 0.056)). Hormonal cluster #1 patients were exposed to intermediate-to-high risk of progression and relapse. Progression and relapse risk in cluster #4 was low-to-intermediate (</w:t>
       </w:r>
       <w:r>
         <w:rPr>
@@ -905,7 +905,7 @@
       </w:pPr>
       <w:r>
         <w:rPr/>
-        <w:t>In regularized multi-parameter modeling of progression-free survival by RIDGE Cox proportional hazard regression (8,9), appending of canonical clinical risk factors (age, serum marker status, histological subtype) with the hormonal cluster information had virtually no effect on the model’s accuracy (clinical explanatory factor model: C-index = 0.65, clinical factors and hormonal clusters: C-index = 0.64) but marginally improved its calibration (clinical factors: integrated Brier score [IBS] = 0.22, clinical factors and hormonal clusters: 0.21). In the combined clinical/hormonal cluster model of progression-free survival, each of S2/S3 marker status, hormonal cluster #1 or #3 assignment, and teratoma histology, were independently associated with roughly 10% increase of progression risk (</w:t>
+        <w:t>In regularized multi-parameter modeling of progression-free survival by RIDGE Cox proportional hazard regression (8,9), appending of canonical clinical risk factors (age, serum marker status, histological subtype) with the hormonal cluster information had virtually no effect on the model’s accuracy (clinical explanatory factor model: C-index = 0.67, clinical factors and hormonal clusters: C-index = 0.65) but marginally improved its calibration (clinical factors: integrated Brier score [IBS] = 0.22, clinical factors and hormonal clusters: 0.21). In the combined clinical/hormonal cluster model of progression-free survival, each of S2/S3 marker status, hormonal cluster #1 or #3 assignment, and teratoma histology, were independently associated with roughly 25 - 30% increase of progression risk (</w:t>
       </w:r>
       <w:r>
         <w:rPr>
@@ -980,7 +980,7 @@
       </w:r>
       <w:r>
         <w:rPr/>
-        <w:t>). This points towards distinct biological phenotypes of the hormonal clusters. In more detail, extracellular matrix- (ECM) and growth factor signaling-related gene signature scores were the highest in cluster #1 followed by cluster #3. Gene signatures of antigen processing, inflammatory signaling, apoptosis, and DNA repair demonstrated the highest levels in cluster #2. Cluster #3 was characterized by elevated scores of signatures of FGFR/ERBB/PI3K/AKT, lipid metabolism, steroid hormone and estrogen metabolism. Finally, fatty acid, nucleotide, sugar and androgen metabolism along with cell cycle, mitosis, RNA turnover, apoptosis and autophagy were inferred as the key biological processes primarily specific for cluster #4 (</w:t>
+        <w:t>). This points towards distinct biological phenotypes of the hormonal clusters. In more detail, extracellular matrix- (ECM) and growth factor signaling-related gene signature scores were the highest in cluster #1 followed by cluster #3. Gene signatures of antigen processing, inflammatory signaling, apoptosis, and DNA repair demonstrated the highest levels in cluster #2. Cluster #3 was characterized by elevated scores of signatures of FGFR/ERBB/PI3K/AKT, lipid metabolism, steroid hormone and estrogen metabolism. Finally, fatty acid, nucleotide, sugar and androgen metabolism along with cell cycle, mitosis, RNA turnover, apoptosis and autophagy were inferred as the key biological processes primarily for cluster #4 (</w:t>
       </w:r>
       <w:r>
         <w:rPr>
@@ -1012,7 +1012,7 @@
       </w:r>
       <w:r>
         <w:rPr/>
-        <w:t xml:space="preserve">). A total of 2000 genes were found to be differentially regulated in cluster #1 as compared with the data set mean in both investigated cohorts; the numbers of such common differentially regulated genes were 2829, 1677, and 468 for clusters #2, #3, and #4, respectively. The top strongest upregulated genes shared by the TCGA and GSE99420 collective included </w:t>
+        <w:t xml:space="preserve">). A total of 2000 genes were found to be differentially regulated in cluster #1 as compared with the data set mean in both investigated cohorts; the numbers of such common differentially regulated genes were 2829, 1677, and 468 for clusters #2, #3, and #4, respectively. The top strongest upregulated genes in cluster #1 shared by the TCGA and GSE99420 collective included </w:t>
       </w:r>
       <w:r>
         <w:rPr>
@@ -1089,7 +1089,7 @@
       </w:r>
       <w:r>
         <w:rPr/>
-        <w:t>). Gene coding for a testis-specific antigens (</w:t>
+        <w:t>). Gene coding for testis-specific antigens (</w:t>
       </w:r>
       <w:r>
         <w:rPr>
@@ -1473,7 +1473,7 @@
       </w:r>
       <w:r>
         <w:rPr/>
-        <w:t>). Next, GO terms found to be significantly enriched in the TCGA and GSE99420 cohort were grouped by their semantic similarity in respect to Wang distances (14,15). Such analysis revealed regulation of genes and biological processes of RNA turnover, organ development, reproduction, proliferation, ECM and mesenchymal cells phenotype in cluster #1. GO terms related to ECM, lipoprotein metabolism, TGF/BMP/WNT signaling, cell adhesion and motility, transcription, organ and tissue development were found significantly enriched among genes up- and downregulated in cluster #2. GO terms significantly enriched in cluster #3 were associated with organ, sex and mesenchymal differentiation, blood coagulation, growth factor and NOTCH/WNT signaling, wound healing, adhesion and motility (</w:t>
+        <w:t>). Next, GO terms found to be significantly enriched in the TCGA and GSE99420 cohort were grouped by their semantic similarity in respect to Wang distances (14,15). Such analysis revealed regulation of genes and biological processes of RNA turnover, organ development, reproduction, proliferation, ECM and mesenchymal cell phenotype in cluster #1. GO terms related to ECM, lipoprotein metabolism, TGF/BMP/WNT signaling, cell adhesion and motility, transcription, organ and tissue development were found significantly enriched among genes up- and downregulated in cluster #2. GO terms significantly enriched in cluster #3 were associated with organ, sex and mesenchymal differentiation, blood coagulation, growth factor and NOTCH/WNT signaling, wound healing, adhesion and motility (</w:t>
       </w:r>
       <w:r>
         <w:rPr>
@@ -1484,7 +1484,7 @@
       </w:r>
       <w:r>
         <w:rPr/>
-        <w:t>). Of note, we could not identify significantly enriched biological process GO term in cluster #4 shared by the TCGA and GSE99420 cohort.</w:t>
+        <w:t>). Of note, we could not identify significantly enriched biological process GO terms in cluster #4 shared by the TCGA and GSE99420 cohort.</w:t>
       </w:r>
     </w:p>
     <w:p>
@@ -1658,7 +1658,7 @@
       </w:pPr>
       <w:r>
         <w:rPr/>
-        <w:t>Cancer and testis antigens (CTA) represented a highly prominent group of genes significantly differentially regulated between the hormonal clusters. Out of 1170 CTA genes reported in literature (19,20), 1170 transcripts were expressed at significantly different levels in the hormonal clusters in both the TCGA and GSE99420 cohort. Interestingly, a vast majority of those common regulated CTA transcript exhibited the highest expression levels in cluster #2 followed by cluster #4. By contrast, only few CTA genes were found upregulated in cluster #3 (</w:t>
+        <w:t>Cancer and testis antigens (CTA) represented a highly prominent group of genes significantly differentially regulated between the hormonal clusters. Out of 1170 CTA genes reported in literature (19,20), 282 transcripts were expressed at significantly different levels in the hormonal clusters in both the TCGA and GSE99420 cohort. Interestingly, a vast majority of those common regulated CTA transcript exhibited the highest expression levels in cluster #2 followed by cluster #4. By contrast, only few CTA genes were found to be upregulated in cluster #3 (</w:t>
       </w:r>
       <w:r>
         <w:rPr>
@@ -2019,7 +2019,7 @@
       </w:r>
       <w:r>
         <w:rPr/>
-        <w:t>). Among 177 genes, mRNA levels of 46 of them differed significantly between the hormonal clusters in both analyzed cohorts. Most of them peaked in clusters #1, #3, and #4, but a prominent group of such common differentially regulated androgen-responsive genes was highly specific for cluster #2 as well (</w:t>
+        <w:t>). Among 177 genes (23), mRNA levels of 46 of them differed significantly between the hormonal clusters in both analyzed cohorts. Most of them peaked in clusters #1, #3, and #4, but a prominent group of such common differentially regulated androgen-responsive genes was highly specific for cluster #2 as well (</w:t>
       </w:r>
       <w:r>
         <w:rPr>
@@ -2040,7 +2040,7 @@
       </w:pPr>
       <w:r>
         <w:rPr/>
-        <w:t xml:space="preserve">Extensive infiltration o by fibroblasts and ECM deposition in cluster #1 and, to a lesser extent, in cluster #3 were inferred from the immunedeconvolution data, gene set variation analysis of Reactome pathways, and GO enrichment analysis. We intended to investigate modulation of matrisome, i.e. genes coding for structural proteins of ECM, ECM regulators, and ECM-associated secreted factors (23,24), between the hormonal clusters. Out of 1001 matrisome genes available for analysis, 333 were found to be significantly differentially regulated between the hormonal clusters in the TCGA and GSE99420 cohort. As shown in </w:t>
+        <w:t xml:space="preserve">Extensive infiltration by fibroblasts and ECM deposition in cluster #1 and, to a lesser extent, in cluster #3 were inferred from the immunedeconvolution data, gene set variation analysis of Reactome pathways, and GO enrichment analysis. We intended to investigate modulation of matrisome, i.e. genes coding for structural proteins of ECM, ECM regulators, and ECM-associated secreted factors (24,25), between the hormonal clusters. Out of 1001 matrisome genes available for analysis, 333 were found to be significantly differentially regulated between the hormonal clusters in the TCGA and GSE99420 cohort. As shown in </w:t>
       </w:r>
       <w:r>
         <w:rPr>
@@ -2150,7 +2150,7 @@
       </w:r>
       <w:r>
         <w:rPr/>
-        <w:t xml:space="preserve">) were expressed in cluster #3 at highest levels followed by cluster #1. Among few matrisome transcript specific for cluster #4, secreted factors such as </w:t>
+        <w:t xml:space="preserve">) were expressed in cluster #3 at highest levels followed by cluster #1. Among few matrisome transcripts specific for cluster #4, secreted factors such as </w:t>
       </w:r>
       <w:r>
         <w:rPr>
@@ -2226,7 +2226,7 @@
       </w:pPr>
       <w:r>
         <w:rPr/>
-        <w:t>Activity of RECON2 model metabolic reactions in the hormonal clusters as compared with the respective cohort averages was assessed by a Monte Carlo algorithm provided with differential expression estimates and errors for all available genes (25,26) (</w:t>
+        <w:t>Activity of RECON2 model metabolic reactions in the hormonal clusters as compared with the respective cohort averages was assessed by a Monte Carlo algorithm provided with differential expression estimates and errors for all available genes (26,27) (</w:t>
       </w:r>
       <w:r>
         <w:rPr>
@@ -2259,7 +2259,7 @@
       </w:r>
       <w:r>
         <w:rPr/>
-        <w:t>). In a targeted analysis of citric acid cycle, we could observe a sustained inhibition of multiple reactions of the pathway in clusters #1 and #3; solely isocitrate dehydrogenase reactions were predicted to be activated in these hormonal clusters. In a similar analysis of oxidative phosphorylation, mitochondrial complexes I, III, and IV were found to be significantly inhibited in hormonal clusters #1, #2, and #3 as compared with the respective cohort average. This inhibition was the largest in cluster #1. In turn, in cluster #4 only complexes I and II were predicted to be inhibited (</w:t>
+        <w:t>). In a detailed analysis of citric acid cycle, we could observe a sustained inhibition of multiple reactions of the pathway in clusters #1 and #3; solely isocitrate dehydrogenase reactions were predicted to be activated in these hormonal clusters. In a similar analysis of oxidative phosphorylation, mitochondrial complexes I, III, and IV were found to be significantly inhibited in hormonal clusters #1, #2, and #3 as compared with the respective cohort average. This inhibition was the largest in cluster #1. In turn, in cluster #4 only complexes I and II were predicted to be inhibited (</w:t>
       </w:r>
       <w:r>
         <w:rPr>
@@ -2301,7 +2301,7 @@
       </w:pPr>
       <w:r>
         <w:rPr/>
-        <w:t>For the TCGA cohort cancer samples, levels of 198 proteins of relevance for cancer biology were measured by a reverse phase protein array (1). Among them, 125 were found to be significantly differentially regulated in at least one hormonal clusters as compared with the respective whole data set average expression (</w:t>
+        <w:t>For the TCGA cohort cancer samples, levels of 194 proteins of relevance for cancer biology were measured by a reverse phase protein array (1). Among them, 125 were found to be significantly differentially regulated in at least one hormonal clusters as compared with the respective whole data set average expression (</w:t>
       </w:r>
       <w:r>
         <w:rPr>
@@ -2312,7 +2312,7 @@
       </w:r>
       <w:r>
         <w:rPr/>
-        <w:t>). Specifically in clusters #1 and #3, active phosphorylated forms of SRC and YAP were upregulated. Of interest, this signaling axis was demonstrated to integrate signals from HIPPO, WNT, and growth signaling pathways and drive lung cancer progression (27,28). Other proteins of relevance for pro-oncogenic signaling, EGFR and ERBB2 with their active tyrosine phosphorylated forms were found significantly upregulated in cluster #1 and, to a lesser extend, also in cluster #3. In turn, fibronectin protein levels were the highest in cluster #3. Cluster #2 was characterized by increased levels of the KIT oncogene protein and proteins involved in DNA repair and apoptosis (e.g. PARP1, CHEK2). The negative regulator of hypoxia response VHL, protease inhibitor SEPRINE1, and the adhesion molecule E-cadherin were specifically upregulated at protein level in cluster #4 (</w:t>
+        <w:t>). Specifically in clusters #1 and #3, active phosphorylated forms of SRC and YAP were upregulated. Of interest, this signaling axis was demonstrated to integrate signals from HIPPO, WNT, and growth signaling pathways and drive lung cancer progression (28,29). Other proteins of relevance for pro-oncogenic signaling, EGFR and ERBB2 with their active tyrosine phosphorylated forms were found significantly upregulated in cluster #1 and, to a lesser extend, also in cluster #3. In turn, fibronectin protein levels were the highest in cluster #3. Cluster #2 was characterized by increased levels of the KIT oncogene protein and proteins involved in DNA repair and apoptosis (e.g. PARP1, CHEK2). The negative regulator of hypoxia response VHL, protease inhibitor SEPRINE1, and the adhesion molecule E-cadherin were specifically upregulated at protein level in cluster #4 (</w:t>
       </w:r>
       <w:r>
         <w:rPr>
@@ -2333,7 +2333,7 @@
       </w:pPr>
       <w:r>
         <w:rPr/>
-        <w:t>Elevated expression of proteins and phosphoproteins of downstream of EGFR/ERBB in cluster #3 and, in particular, in cluster #1 suggests EGFR/ERBB, SRC, c-RAF/MAPK, and PI3K/AKT/mTOR/RICTOR signaling as a major tumor-promoting circuits of these cancers. Those signaling pathways may be also responsible for downregulation of the pro-apoptotic BIM and BAX proteins (29) in clusters #1 and #3. Of note, in cluster #2, B-RAF, C-RAF, and mTOR proteins were upregulated despite suppression of activated forms of ERBB2 and EGFR, which may suggest an alternative mode of activation of mTOR signaling. Cluster #2 was also characterized by significant upregulation of pro-apoptotic BIM and BAX proteins (</w:t>
+        <w:t>Elevated expression of proteins and phosphoproteins of downstream of EGFR/ERBB in cluster #3 and, in particular, in cluster #1 suggests EGFR/ERBB, SRC, c-RAF/MAPK, and PI3K/AKT/mTOR/RICTOR signaling as a major tumor-promoting circuits of these cancers. Those signaling pathways may be also responsible for downregulation of the pro-apoptotic BIM and BAX proteins (30) in clusters #1 and #3. Of note, in cluster #2, B-RAF, C-RAF, and mTOR proteins were upregulated despite suppression of activated forms of ERBB2 and EGFR, which may suggest an alternative mode of activation of mTOR and MAPK signaling, e.g. by KIT (31). Cluster #2 was also characterized by significant upregulation of pro-apoptotic BIM and BAX proteins (</w:t>
       </w:r>
       <w:r>
         <w:rPr>
@@ -2376,7 +2376,7 @@
       </w:r>
       <w:r>
         <w:rPr/>
-        <w:t>). This finding delivers another piece of evidence of functionality and relevance of sex hormone signaling in testicular cancer.</w:t>
+        <w:t>). This later finding delivers another piece of evidence of functionality and relevance of sex hormone signaling in testicular cancer.</w:t>
       </w:r>
     </w:p>
     <w:p>
@@ -2386,7 +2386,7 @@
       </w:pPr>
       <w:r>
         <w:rPr/>
-        <w:t>No significant differences in total mutation burdens, numbers of mutations in protein-coding genes, and gene amplifications were observed in the hormonal subsets of TCGA cancer samples. In turn, significantly higher microsatellite instability scores as well as increased numbers of gene deletions were detected in clusters #1 and #3. Effect size of those differences was moderate-to-large (</w:t>
+        <w:t>No significant differences in total mutation burdens, numbers of mutations in protein-coding genes, and gene amplifications were observed in the hormonal subsets of TCGA cancer samples. In turn, significantly higher microsatellite instability scores as well as increased numbers of gene deletions were detected in clusters #1 and #3 as compared with clusters #2 and #4. Effect size of those differences was moderate-to-large (</w:t>
       </w:r>
       <w:r>
         <w:rPr>
@@ -2582,7 +2582,7 @@
       </w:pPr>
       <w:r>
         <w:rPr/>
-        <w:t xml:space="preserve">By means of RIDGE linear machine learning models (9,30,31) trained with results of two large in-vitro drug sensitivity screening experiments GDSC and CTRP (32,33), we predicted response to, respectively, 305 and 214 anti-cancer compounds for single cancer samples of the TCGA and GSE99420 cohorts. Next, we compared the drug response predictions in form of log IC50 (i.e. 50% inhibitory concentration, GDSC) or AUC (area under the dose-response curve, CTRP2) between the hormonal clusters by one-way ANOVA with </w:t>
+        <w:t xml:space="preserve">By means of RIDGE linear machine learning models (9,32,33) trained with results of two large in-vitro drug sensitivity screening experiments GDSC and CTRP (34,35), we predicted response to, respectively, 305 and 214 anti-cancer compounds for single cancer samples of the TCGA and GSE99420 cohorts. Next, we compared the drug response predictions in form of log IC50 (i.e. 50% inhibitory concentration, GDSC) or AUC (area under the dose-response curve, CTRP2) between the hormonal clusters by one-way ANOVA with </w:t>
       </w:r>
       <w:r>
         <w:rPr/>
@@ -2659,7 +2659,7 @@
       </w:r>
       <w:r>
         <w:rPr/>
-        <w:t>). Independently of the training data, resistance of cluster #1, and , to a lesser extend cluster #3 cancers, were predicted to be resistant against numerous compounds interfering with DNA synthesis (e.g. folate anti-metabolites: pemetrexed, metothrexate, telomerase inhibitors: MST-312, Telomerase Inhibitor IX), cytoskeleton and cell cycle (e.g. vinblastine, taxane drugs, cell cycle checkpoint inhibitors: rigosertib, BI-2536, MK-1775, PHA-793887, SNS-032, alvocidib), epigenetics (belinostat, entinostat). Cluster #2 and #3 malignancies were predicted to be, respectively, highly and moderately responsive to those class of drugs. The best response to apoptosis modulators, e.h. obatoclax, venetoclax, PAC-1 or BRD-K35604418’, was predicted for cluster #2, while in clusters #1, #3, and #4, resistance is expected. Of note, this later phenomenon fits well to the increased expression of DNA damage sensors and pro-apoptotic proteins by cluster #2 cancers at both mRNA and protein level. In line with the highly active receptor tyrosine kinase and growth factor signaling, clusters #1 and #3, were estimated to respond well towards tyrosine kinase inhibitors (TKI) such as multi-TKI- and SRC-targeting ponatinib, dasatinib and saracatinib, VEGFR-targeting cabozantinib, foretinib and tivozanib, FGFR inhibitors AZD4547 and PD173074 and , or EGFR/ERBB inhibitors neratinib and cetuximab. Cluster #2 tumors were in turn predicted to be resistant to such compounds (</w:t>
+        <w:t>). Independently of the training data, cluster #1, and , to a lesser extend cluster #3 cancers, were predicted to be resistant against numerous compounds interfering with DNA synthesis (e.g. folate anti-metabolites: pemetrexed, metothrexate, telomerase inhibitors: MST-312, Telomerase Inhibitor IX), cytoskeleton and cell cycle (e.g. vinblastine, taxane drugs, cell cycle checkpoint inhibitors: rigosertib, BI-2536, MK-1775, PHA-793887, SNS-032, alvocidib), and epigenetics (belinostat, entinostat). Cluster #2 and #4 malignancies were predicted to be, respectively, highly and moderately responsive to those class of drugs. The best response to apoptosis modulators, e.g. obatoclax, venetoclax, PAC-1 or BRD-K35604418, was predicted for cluster #2, while resistance to those substances was predicted for clusters #1, #3, and #4. Of note, this later phenomenon fits well to the increased expression of DNA damage sensors and pro-apoptotic proteins by cluster #2 cancers at both mRNA and protein level. In line with the highly active receptor tyrosine kinase and growth factor signaling, clusters #1 and #3, were estimated to respond well towards tyrosine kinase inhibitors (TKI) such as multi-TKI- and SRC-targeting ponatinib, dasatinib and saracatinib, VEGFR-targeting cabozantinib, foretinib and tivozanib, FGFR inhibitors AZD4547 and PD173074, or EGFR/ERBB inhibitors neratinib and cetuximab. Cluster #2 tumors were in turn predicted to be resistant to such compounds (</w:t>
       </w:r>
       <w:r>
         <w:rPr>
@@ -2711,15 +2711,1161 @@
     </w:p>
     <w:p>
       <w:pPr>
+        <w:pStyle w:val="FirstParagraph"/>
+        <w:rPr/>
+      </w:pPr>
+      <w:r>
+        <w:rPr/>
+        <w:t>Bioinformatic and statistics analyses and visualizations were done with R version 4.2.3. For detailed information on methods and software, please refer to Supplementary Material.</w:t>
+      </w:r>
+    </w:p>
+    <w:p>
+      <w:pPr>
+        <w:pStyle w:val="Heading2"/>
+        <w:rPr/>
+      </w:pPr>
+      <w:r>
+        <w:rPr/>
+        <w:t>Data sources</w:t>
+      </w:r>
+    </w:p>
+    <w:p>
+      <w:pPr>
+        <w:pStyle w:val="FirstParagraph"/>
+        <w:rPr/>
+      </w:pPr>
+      <w:r>
+        <w:rPr/>
+        <w:t xml:space="preserve">Publicly available TCGA (source: </w:t>
+      </w:r>
+      <w:hyperlink r:id="rId6">
+        <w:r>
+          <w:rPr>
+            <w:rStyle w:val="InternetLink"/>
+          </w:rPr>
+          <w:t>cBioportal</w:t>
+        </w:r>
+      </w:hyperlink>
+      <w:r>
+        <w:rPr/>
+        <w:t xml:space="preserve">, total cancers: n = 149, seminoma: 43%, nonseminomatous germ cell tumor [NSGCT]: 57% of samples) (1) and GSE99420 (source: </w:t>
+      </w:r>
+      <w:hyperlink r:id="rId7">
+        <w:r>
+          <w:rPr>
+            <w:rStyle w:val="InternetLink"/>
+          </w:rPr>
+          <w:t>GEO</w:t>
+        </w:r>
+      </w:hyperlink>
+      <w:r>
+        <w:rPr/>
+        <w:t xml:space="preserve">, total cancers: n = 60, seminoma: 50%, nonseminomatous germ cell tumor [NSGCT]: 50%) or samples) transcriptomic study collectives were analyzed in the current report. For the TCGA cohort detailed information of demographics, clinical features, histology and tumor pathology, and survival were provided along with RNA sequencing gene expression quantification, protein quantification results by reverse phase protein array, somatic mutations, gene amplifications and deletions (1). For the GSE99420 cohort, information of cancer histology (seminoma/NSGCT) and presence of relapse was provided together with transcriptome measurements with an Illumina microarray platform. Characteristic of the cohorts is provided in </w:t>
+      </w:r>
+      <w:r>
+        <w:rPr>
+          <w:b/>
+          <w:bCs/>
+        </w:rPr>
+        <w:t>Table 1</w:t>
+      </w:r>
+      <w:r>
+        <w:rPr/>
+        <w:t>.</w:t>
+      </w:r>
+    </w:p>
+    <w:p>
+      <w:pPr>
+        <w:pStyle w:val="TextBody"/>
+        <w:rPr/>
+      </w:pPr>
+      <w:r>
+        <w:rPr/>
+        <w:t xml:space="preserve">Normalized, </w:t>
+      </w:r>
+      <w:r>
+        <w:rPr/>
+      </w:r>
+      <m:oMath xmlns:m="http://schemas.openxmlformats.org/officeDocument/2006/math">
+        <m:r>
+          <w:rPr>
+            <w:rFonts w:ascii="Cambria Math" w:hAnsi="Cambria Math"/>
+          </w:rPr>
+          <m:t xml:space="preserve">l</m:t>
+        </m:r>
+        <m:r>
+          <w:rPr>
+            <w:rFonts w:ascii="Cambria Math" w:hAnsi="Cambria Math"/>
+          </w:rPr>
+          <m:t xml:space="preserve">o</m:t>
+        </m:r>
+        <m:sSub>
+          <m:e>
+            <m:r>
+              <w:rPr>
+                <w:rFonts w:ascii="Cambria Math" w:hAnsi="Cambria Math"/>
+              </w:rPr>
+              <m:t xml:space="preserve">g</m:t>
+            </m:r>
+          </m:e>
+          <m:sub>
+            <m:r>
+              <w:rPr>
+                <w:rFonts w:ascii="Cambria Math" w:hAnsi="Cambria Math"/>
+              </w:rPr>
+              <m:t xml:space="preserve">2</m:t>
+            </m:r>
+          </m:sub>
+        </m:sSub>
+      </m:oMath>
+      <w:r>
+        <w:rPr/>
+        <w:t xml:space="preserve">-transformed expression data for genes and proteins provided by authors were used in analyses. Sex hormone-related genes used for characteristic and classification of testicular cancers consisted of genes coding for pituitary gonadotropins, and genes involved in steroid biosynthesis, inter-conversion, transport and catabolism of estrogens and androgens. Those genes were extracted from </w:t>
+      </w:r>
+      <w:hyperlink r:id="rId8">
+        <w:r>
+          <w:rPr>
+            <w:rStyle w:val="InternetLink"/>
+          </w:rPr>
+          <w:t>‘Metabolism of steroid hormones’</w:t>
+        </w:r>
+      </w:hyperlink>
+      <w:r>
+        <w:rPr/>
+        <w:t xml:space="preserve">, </w:t>
+      </w:r>
+      <w:hyperlink r:id="rId9">
+        <w:r>
+          <w:rPr>
+            <w:rStyle w:val="InternetLink"/>
+          </w:rPr>
+          <w:t>‘Estrogen biosynthesis’</w:t>
+        </w:r>
+      </w:hyperlink>
+      <w:r>
+        <w:rPr/>
+        <w:t xml:space="preserve">, and </w:t>
+      </w:r>
+      <w:hyperlink r:id="rId10">
+        <w:r>
+          <w:rPr>
+            <w:rStyle w:val="InternetLink"/>
+          </w:rPr>
+          <w:t>‘Androgen biosynthesis’</w:t>
+        </w:r>
+      </w:hyperlink>
+      <w:r>
+        <w:rPr/>
+        <w:t xml:space="preserve"> Reactome pathways and are listed in </w:t>
+      </w:r>
+      <w:r>
+        <w:rPr>
+          <w:b/>
+          <w:bCs/>
+        </w:rPr>
+        <w:t>Table 2</w:t>
+      </w:r>
+      <w:r>
+        <w:rPr/>
+        <w:t xml:space="preserve">. </w:t>
+      </w:r>
+      <w:r>
+        <w:rPr/>
+      </w:r>
+      <m:oMath xmlns:m="http://schemas.openxmlformats.org/officeDocument/2006/math">
+        <m:r>
+          <w:rPr>
+            <w:rFonts w:ascii="Cambria Math" w:hAnsi="Cambria Math"/>
+          </w:rPr>
+          <m:t xml:space="preserve">l</m:t>
+        </m:r>
+        <m:r>
+          <w:rPr>
+            <w:rFonts w:ascii="Cambria Math" w:hAnsi="Cambria Math"/>
+          </w:rPr>
+          <m:t xml:space="preserve">o</m:t>
+        </m:r>
+        <m:sSub>
+          <m:e>
+            <m:r>
+              <w:rPr>
+                <w:rFonts w:ascii="Cambria Math" w:hAnsi="Cambria Math"/>
+              </w:rPr>
+              <m:t xml:space="preserve">g</m:t>
+            </m:r>
+          </m:e>
+          <m:sub>
+            <m:r>
+              <w:rPr>
+                <w:rFonts w:ascii="Cambria Math" w:hAnsi="Cambria Math"/>
+              </w:rPr>
+              <m:t xml:space="preserve">2</m:t>
+            </m:r>
+          </m:sub>
+        </m:sSub>
+      </m:oMath>
+      <w:r>
+        <w:rPr/>
+        <w:t xml:space="preserve"> mRNA levels of the sex-hormone genes were adjusted for the cohort/batch effect with the ComBat algorithm (36) prior to differential gene expression, co-regulation, and clustering analyses.</w:t>
+      </w:r>
+    </w:p>
+    <w:p>
+      <w:pPr>
+        <w:pStyle w:val="TextBody"/>
+        <w:rPr/>
+      </w:pPr>
+      <w:r>
+        <w:rPr/>
+        <w:t xml:space="preserve">Based on whole-transcriptome gene expression, predictions of anti-cancer drug response in form of log IC50 and AUC (are under the dose-response curve) were made by RIDGE linear regression models (9,32,33) provided by R package </w:t>
+      </w:r>
+      <w:hyperlink r:id="rId11">
+        <w:r>
+          <w:rPr>
+            <w:rStyle w:val="InternetLink"/>
+            <w:i/>
+            <w:iCs/>
+          </w:rPr>
+          <w:t>htGLMNET</w:t>
+        </w:r>
+      </w:hyperlink>
+      <w:r>
+        <w:rPr/>
+        <w:t xml:space="preserve"> and trained with results of in vitro drug screening experiments GDSC (34) and CTRP2 (35). Estimates of non-malignant cell contents in cancer specimens were computed by </w:t>
+      </w:r>
+      <w:r>
+        <w:rPr>
+          <w:i/>
+          <w:iCs/>
+        </w:rPr>
+        <w:t>QuanTIseq</w:t>
+      </w:r>
+      <w:r>
+        <w:rPr/>
+        <w:t xml:space="preserve">, </w:t>
+      </w:r>
+      <w:r>
+        <w:rPr>
+          <w:i/>
+          <w:iCs/>
+        </w:rPr>
+        <w:t>xCell</w:t>
+      </w:r>
+      <w:r>
+        <w:rPr/>
+        <w:t xml:space="preserve">, and </w:t>
+      </w:r>
+      <w:r>
+        <w:rPr>
+          <w:i/>
+          <w:iCs/>
+        </w:rPr>
+        <w:t>MCP Counter</w:t>
+      </w:r>
+      <w:r>
+        <w:rPr/>
+        <w:t xml:space="preserve"> immunedeconvolution algorithms (10–12). Single sample gene set enrichment analysis scores (ssGSEA scores) were computed for Reactome pathway gene signatures (source: </w:t>
+      </w:r>
+      <w:hyperlink r:id="rId12">
+        <w:r>
+          <w:rPr>
+            <w:rStyle w:val="InternetLink"/>
+          </w:rPr>
+          <w:t>MSig database</w:t>
+        </w:r>
+      </w:hyperlink>
+      <w:r>
+        <w:rPr/>
+        <w:t xml:space="preserve">, version 7.5.1) with the </w:t>
+      </w:r>
+      <w:r>
+        <w:rPr>
+          <w:i/>
+          <w:iCs/>
+        </w:rPr>
+        <w:t>GSVA</w:t>
+      </w:r>
+      <w:r>
+        <w:rPr/>
+        <w:t xml:space="preserve"> algorithm (37).</w:t>
+      </w:r>
+    </w:p>
+    <w:p>
+      <w:pPr>
+        <w:pStyle w:val="TextBody"/>
+        <w:rPr/>
+      </w:pPr>
+      <w:r>
+        <w:rPr/>
+        <w:t xml:space="preserve">Cancer and testis antigen genes, estrogen- and androgen-responsive genes were extracted from </w:t>
+      </w:r>
+      <w:hyperlink r:id="rId13">
+        <w:r>
+          <w:rPr>
+            <w:rStyle w:val="InternetLink"/>
+          </w:rPr>
+          <w:t>CTpedia database</w:t>
+        </w:r>
+      </w:hyperlink>
+      <w:r>
+        <w:rPr/>
+        <w:t xml:space="preserve"> and literature reports (19,20,22,23). Annotation and classification of matrisome genes, i.e. features coding for proteins of extracellular matrix (ECM), was done with </w:t>
+      </w:r>
+      <w:r>
+        <w:rPr>
+          <w:i/>
+          <w:iCs/>
+        </w:rPr>
+        <w:t>MatrisomeAnalyzeR</w:t>
+      </w:r>
+      <w:r>
+        <w:rPr/>
+        <w:t xml:space="preserve"> R package (24,25). Other genes of interest were manually searched in the </w:t>
+      </w:r>
+      <w:hyperlink r:id="rId14">
+        <w:r>
+          <w:rPr>
+            <w:rStyle w:val="InternetLink"/>
+          </w:rPr>
+          <w:t>NCBI Gene database</w:t>
+        </w:r>
+      </w:hyperlink>
+      <w:r>
+        <w:rPr/>
+        <w:t>.</w:t>
+      </w:r>
+      <w:bookmarkStart w:id="2" w:name="data-sources"/>
+      <w:bookmarkEnd w:id="2"/>
+    </w:p>
+    <w:p>
+      <w:pPr>
+        <w:pStyle w:val="Heading2"/>
+        <w:rPr/>
+      </w:pPr>
+      <w:r>
+        <w:rPr/>
+        <w:t>Statistical analysis</w:t>
+      </w:r>
+    </w:p>
+    <w:p>
+      <w:pPr>
+        <w:pStyle w:val="FirstParagraph"/>
+        <w:rPr/>
+      </w:pPr>
+      <w:r>
+        <w:rPr/>
+        <w:t xml:space="preserve">Descriptive statistics presented for numeric variables are medians, interquartile ranges, ranges and numbers of complete observations. For qualitative variables, percentages and counts of observations in the categories are presented. Statistical significance for differences in numeric variables between strata were investigated by two-tailed T tests, Mann-Whitney tests, Kruskal-Wallis tests, and one-way ANOVA with Cohen’s d, r and </w:t>
+      </w:r>
+      <w:r>
+        <w:rPr/>
+      </w:r>
+      <m:oMath xmlns:m="http://schemas.openxmlformats.org/officeDocument/2006/math">
+        <m:sSup>
+          <m:e>
+            <m:r>
+              <w:rPr>
+                <w:rFonts w:ascii="Cambria Math" w:hAnsi="Cambria Math"/>
+              </w:rPr>
+              <m:t xml:space="preserve">η</m:t>
+            </m:r>
+          </m:e>
+          <m:sup>
+            <m:r>
+              <w:rPr>
+                <w:rFonts w:ascii="Cambria Math" w:hAnsi="Cambria Math"/>
+              </w:rPr>
+              <m:t xml:space="preserve">2</m:t>
+            </m:r>
+          </m:sup>
+        </m:sSup>
+      </m:oMath>
+      <w:r>
+        <w:rPr/>
+        <w:t xml:space="preserve"> effect size statistics. Statistical significance for differences in distribution of categories of categorical variables between strata was determined by </w:t>
+      </w:r>
+      <w:r>
+        <w:rPr/>
+      </w:r>
+      <m:oMath xmlns:m="http://schemas.openxmlformats.org/officeDocument/2006/math">
+        <m:sSup>
+          <m:e>
+            <m:r>
+              <w:rPr>
+                <w:rFonts w:ascii="Cambria Math" w:hAnsi="Cambria Math"/>
+              </w:rPr>
+              <m:t xml:space="preserve">χ</m:t>
+            </m:r>
+          </m:e>
+          <m:sup>
+            <m:r>
+              <w:rPr>
+                <w:rFonts w:ascii="Cambria Math" w:hAnsi="Cambria Math"/>
+              </w:rPr>
+              <m:t xml:space="preserve">2</m:t>
+            </m:r>
+          </m:sup>
+        </m:sSup>
+      </m:oMath>
+      <w:r>
+        <w:rPr/>
+        <w:t xml:space="preserve"> test with Cramer’s V effect size statistics. P values were adjusted for multiple comparisons with the false discovery rate (FDR) method (38) separately for the analysis step and cohort. If not indicated otherwise, effects with FDR-adjusted p values &lt; 0.05 were considered significant.</w:t>
+      </w:r>
+      <w:bookmarkStart w:id="3" w:name="statistical-analysis"/>
+      <w:bookmarkEnd w:id="3"/>
+    </w:p>
+    <w:p>
+      <w:pPr>
+        <w:pStyle w:val="Heading2"/>
+        <w:rPr/>
+      </w:pPr>
+      <w:r>
+        <w:rPr/>
+        <w:t>Clustering</w:t>
+      </w:r>
+    </w:p>
+    <w:p>
+      <w:pPr>
+        <w:pStyle w:val="FirstParagraph"/>
+        <w:rPr/>
+      </w:pPr>
+      <w:r>
+        <w:rPr/>
+        <w:t xml:space="preserve">Cancer samples in the TCGA training cohort were assigned to ‘hormonal clusters’ in respect to ComBat-adjusted </w:t>
+      </w:r>
+      <w:r>
+        <w:rPr/>
+      </w:r>
+      <m:oMath xmlns:m="http://schemas.openxmlformats.org/officeDocument/2006/math">
+        <m:r>
+          <w:rPr>
+            <w:rFonts w:ascii="Cambria Math" w:hAnsi="Cambria Math"/>
+          </w:rPr>
+          <m:t xml:space="preserve">l</m:t>
+        </m:r>
+        <m:r>
+          <w:rPr>
+            <w:rFonts w:ascii="Cambria Math" w:hAnsi="Cambria Math"/>
+          </w:rPr>
+          <m:t xml:space="preserve">o</m:t>
+        </m:r>
+        <m:sSub>
+          <m:e>
+            <m:r>
+              <w:rPr>
+                <w:rFonts w:ascii="Cambria Math" w:hAnsi="Cambria Math"/>
+              </w:rPr>
+              <m:t xml:space="preserve">g</m:t>
+            </m:r>
+          </m:e>
+          <m:sub>
+            <m:r>
+              <w:rPr>
+                <w:rFonts w:ascii="Cambria Math" w:hAnsi="Cambria Math"/>
+              </w:rPr>
+              <m:t xml:space="preserve">2</m:t>
+            </m:r>
+          </m:sub>
+        </m:sSub>
+      </m:oMath>
+      <w:r>
+        <w:rPr/>
+        <w:t xml:space="preserve">-transformed expression of the sex-hormone related genes by the hard-threshold regularized KMEANS algorithm (5). Choice of the cluster number (k = 4) was motivated by the maximum of mean silhouette width, i.e. a metric of cluster separation (39). Assignment of cancer specimens in the GSE99420 test cohort to the hormonal clusters was accomplished with a Random Forest classifier (6,7) employing ComBat-adjusted </w:t>
+      </w:r>
+      <w:r>
+        <w:rPr/>
+      </w:r>
+      <m:oMath xmlns:m="http://schemas.openxmlformats.org/officeDocument/2006/math">
+        <m:r>
+          <w:rPr>
+            <w:rFonts w:ascii="Cambria Math" w:hAnsi="Cambria Math"/>
+          </w:rPr>
+          <m:t xml:space="preserve">l</m:t>
+        </m:r>
+        <m:r>
+          <w:rPr>
+            <w:rFonts w:ascii="Cambria Math" w:hAnsi="Cambria Math"/>
+          </w:rPr>
+          <m:t xml:space="preserve">o</m:t>
+        </m:r>
+        <m:sSub>
+          <m:e>
+            <m:r>
+              <w:rPr>
+                <w:rFonts w:ascii="Cambria Math" w:hAnsi="Cambria Math"/>
+              </w:rPr>
+              <m:t xml:space="preserve">g</m:t>
+            </m:r>
+          </m:e>
+          <m:sub>
+            <m:r>
+              <w:rPr>
+                <w:rFonts w:ascii="Cambria Math" w:hAnsi="Cambria Math"/>
+              </w:rPr>
+              <m:t xml:space="preserve">2</m:t>
+            </m:r>
+          </m:sub>
+        </m:sSub>
+      </m:oMath>
+      <w:r>
+        <w:rPr/>
+        <w:t>-transformed mRNA levels of the cluster-defining sex hormone-related genes.</w:t>
+      </w:r>
+    </w:p>
+    <w:p>
+      <w:pPr>
+        <w:pStyle w:val="TextBody"/>
+        <w:rPr/>
+      </w:pPr>
+      <w:r>
+        <w:rPr/>
+        <w:t>Quality control of this semi-supervised clustering included comparison of cluster size distribution in the training and test cohort, analysis of pairwise distances between observations in the clusters, and comparison of expression levels of the cluster-defining genes between the hormonal clusters.</w:t>
+      </w:r>
+      <w:bookmarkStart w:id="4" w:name="clustering"/>
+      <w:bookmarkEnd w:id="4"/>
+    </w:p>
+    <w:p>
+      <w:pPr>
+        <w:pStyle w:val="Heading2"/>
+        <w:rPr/>
+      </w:pPr>
+      <w:r>
+        <w:rPr/>
+        <w:t>Differential gene and protein expression, predicted drug response in the clusters</w:t>
+      </w:r>
+    </w:p>
+    <w:p>
+      <w:pPr>
+        <w:pStyle w:val="FirstParagraph"/>
+        <w:rPr/>
+      </w:pPr>
+      <w:r>
+        <w:rPr/>
+        <w:t xml:space="preserve">Due to strongly non-normal distribution of some sex hormone-related mRNAs, differential expression of the sex hormone-related genes in tumor histologies was assessed by non-parametric Mann-Whitney (effect size: r) and Kruskal-Wallis tests (effect size: </w:t>
+      </w:r>
+      <w:r>
+        <w:rPr/>
+      </w:r>
+      <m:oMath xmlns:m="http://schemas.openxmlformats.org/officeDocument/2006/math">
+        <m:sSup>
+          <m:e>
+            <m:r>
+              <w:rPr>
+                <w:rFonts w:ascii="Cambria Math" w:hAnsi="Cambria Math"/>
+              </w:rPr>
+              <m:t xml:space="preserve">η</m:t>
+            </m:r>
+          </m:e>
+          <m:sup>
+            <m:r>
+              <w:rPr>
+                <w:rFonts w:ascii="Cambria Math" w:hAnsi="Cambria Math"/>
+              </w:rPr>
+              <m:t xml:space="preserve">2</m:t>
+            </m:r>
+          </m:sup>
+        </m:sSup>
+      </m:oMath>
+      <w:r>
+        <w:rPr/>
+        <w:t>).</w:t>
+      </w:r>
+    </w:p>
+    <w:p>
+      <w:pPr>
+        <w:pStyle w:val="TextBody"/>
+        <w:rPr/>
+      </w:pPr>
+      <w:r>
+        <w:rPr/>
+        <w:t xml:space="preserve">Differences of </w:t>
+      </w:r>
+      <w:r>
+        <w:rPr/>
+      </w:r>
+      <m:oMath xmlns:m="http://schemas.openxmlformats.org/officeDocument/2006/math">
+        <m:r>
+          <w:rPr>
+            <w:rFonts w:ascii="Cambria Math" w:hAnsi="Cambria Math"/>
+          </w:rPr>
+          <m:t xml:space="preserve">l</m:t>
+        </m:r>
+        <m:r>
+          <w:rPr>
+            <w:rFonts w:ascii="Cambria Math" w:hAnsi="Cambria Math"/>
+          </w:rPr>
+          <m:t xml:space="preserve">o</m:t>
+        </m:r>
+        <m:sSub>
+          <m:e>
+            <m:r>
+              <w:rPr>
+                <w:rFonts w:ascii="Cambria Math" w:hAnsi="Cambria Math"/>
+              </w:rPr>
+              <m:t xml:space="preserve">g</m:t>
+            </m:r>
+          </m:e>
+          <m:sub>
+            <m:r>
+              <w:rPr>
+                <w:rFonts w:ascii="Cambria Math" w:hAnsi="Cambria Math"/>
+              </w:rPr>
+              <m:t xml:space="preserve">2</m:t>
+            </m:r>
+          </m:sub>
+        </m:sSub>
+      </m:oMath>
+      <w:r>
+        <w:rPr/>
+        <w:t xml:space="preserve">-transformed gene expression (TCGA and GSE99420), </w:t>
+      </w:r>
+      <w:r>
+        <w:rPr/>
+      </w:r>
+      <m:oMath xmlns:m="http://schemas.openxmlformats.org/officeDocument/2006/math">
+        <m:r>
+          <w:rPr>
+            <w:rFonts w:ascii="Cambria Math" w:hAnsi="Cambria Math"/>
+          </w:rPr>
+          <m:t xml:space="preserve">l</m:t>
+        </m:r>
+        <m:r>
+          <w:rPr>
+            <w:rFonts w:ascii="Cambria Math" w:hAnsi="Cambria Math"/>
+          </w:rPr>
+          <m:t xml:space="preserve">o</m:t>
+        </m:r>
+        <m:sSub>
+          <m:e>
+            <m:r>
+              <w:rPr>
+                <w:rFonts w:ascii="Cambria Math" w:hAnsi="Cambria Math"/>
+              </w:rPr>
+              <m:t xml:space="preserve">g</m:t>
+            </m:r>
+          </m:e>
+          <m:sub>
+            <m:r>
+              <w:rPr>
+                <w:rFonts w:ascii="Cambria Math" w:hAnsi="Cambria Math"/>
+              </w:rPr>
+              <m:t xml:space="preserve">2</m:t>
+            </m:r>
+          </m:sub>
+        </m:sSub>
+      </m:oMath>
+      <w:r>
+        <w:rPr/>
+        <w:t xml:space="preserve">-transformed protein levels (TCGA), and predicted drug response metrics (IC50 and AUC, TCGA and GSE99420) between the hormonal clusters were explored with a two step procedure. First, the difference between the hormonal clusters was assessed by one-way ANOVA with </w:t>
+      </w:r>
+      <w:r>
+        <w:rPr/>
+      </w:r>
+      <m:oMath xmlns:m="http://schemas.openxmlformats.org/officeDocument/2006/math">
+        <m:sSup>
+          <m:e>
+            <m:r>
+              <w:rPr>
+                <w:rFonts w:ascii="Cambria Math" w:hAnsi="Cambria Math"/>
+              </w:rPr>
+              <m:t xml:space="preserve">η</m:t>
+            </m:r>
+          </m:e>
+          <m:sup>
+            <m:r>
+              <w:rPr>
+                <w:rFonts w:ascii="Cambria Math" w:hAnsi="Cambria Math"/>
+              </w:rPr>
+              <m:t xml:space="preserve">2</m:t>
+            </m:r>
+          </m:sup>
+        </m:sSup>
+      </m:oMath>
+      <w:r>
+        <w:rPr/>
+        <w:t xml:space="preserve"> effect size statistic (function </w:t>
+      </w:r>
+      <w:r>
+        <w:rPr>
+          <w:rStyle w:val="VerbatimChar"/>
+        </w:rPr>
+        <w:t>test_anova</w:t>
+      </w:r>
+      <w:r>
+        <w:rPr/>
+        <w:t xml:space="preserve">, package </w:t>
+      </w:r>
+      <w:hyperlink r:id="rId15">
+        <w:r>
+          <w:rPr>
+            <w:rStyle w:val="InternetLink"/>
+            <w:i/>
+            <w:iCs/>
+          </w:rPr>
+          <w:t>microViz</w:t>
+        </w:r>
+      </w:hyperlink>
+      <w:r>
+        <w:rPr/>
+        <w:t xml:space="preserve">). Second, the difference between the cluster mean of a gene, protein, or sensitivity metric and the respective mean value in the entire cohort was investigated by one-sample T test (function </w:t>
+      </w:r>
+      <w:r>
+        <w:rPr>
+          <w:rStyle w:val="VerbatimChar"/>
+        </w:rPr>
+        <w:t>avg_deviation()</w:t>
+      </w:r>
+      <w:r>
+        <w:rPr/>
+        <w:t xml:space="preserve">, package </w:t>
+      </w:r>
+      <w:hyperlink r:id="rId16">
+        <w:r>
+          <w:rPr>
+            <w:rStyle w:val="InternetLink"/>
+            <w:i/>
+            <w:iCs/>
+          </w:rPr>
+          <w:t>microViz</w:t>
+        </w:r>
+      </w:hyperlink>
+      <w:r>
+        <w:rPr/>
+        <w:t xml:space="preserve">). Features with pFDR(ANOVA) &lt; 0.05, </w:t>
+      </w:r>
+      <w:r>
+        <w:rPr/>
+      </w:r>
+      <m:oMath xmlns:m="http://schemas.openxmlformats.org/officeDocument/2006/math">
+        <m:sSup>
+          <m:e>
+            <m:r>
+              <w:rPr>
+                <w:rFonts w:ascii="Cambria Math" w:hAnsi="Cambria Math"/>
+              </w:rPr>
+              <m:t xml:space="preserve">η</m:t>
+            </m:r>
+          </m:e>
+          <m:sup>
+            <m:r>
+              <w:rPr>
+                <w:rFonts w:ascii="Cambria Math" w:hAnsi="Cambria Math"/>
+              </w:rPr>
+              <m:t xml:space="preserve">2</m:t>
+            </m:r>
+          </m:sup>
+        </m:sSup>
+        <m:r>
+          <w:rPr>
+            <w:rFonts w:ascii="Cambria Math" w:hAnsi="Cambria Math"/>
+          </w:rPr>
+          <m:t xml:space="preserve">≥</m:t>
+        </m:r>
+      </m:oMath>
+      <w:r>
+        <w:rPr/>
+        <w:t xml:space="preserve"> 0.14, and pFDR(T test) &lt; 0.05 were considered significantly differentially regulated.</w:t>
+      </w:r>
+      <w:bookmarkStart w:id="5" w:name="Xbf438acf4e6d6923447617c7072ce3e313de9f7"/>
+      <w:bookmarkEnd w:id="5"/>
+    </w:p>
+    <w:p>
+      <w:pPr>
+        <w:pStyle w:val="Heading2"/>
+        <w:rPr/>
+      </w:pPr>
+      <w:r>
+        <w:rPr/>
+        <w:t>Demographic, clinical, pathological, and tumor microenvironment characteristic of the hormonal clusters</w:t>
+      </w:r>
+    </w:p>
+    <w:p>
+      <w:pPr>
+        <w:pStyle w:val="FirstParagraph"/>
+        <w:rPr/>
+      </w:pPr>
+      <w:r>
+        <w:rPr/>
+        <w:t xml:space="preserve">Differences in demographic and clinical features, and estimates of non-malignant cell content between the hormonal clusters were investigated by Kruskal-Wallis and </w:t>
+      </w:r>
+      <w:r>
+        <w:rPr/>
+      </w:r>
+      <m:oMath xmlns:m="http://schemas.openxmlformats.org/officeDocument/2006/math">
+        <m:sSup>
+          <m:e>
+            <m:r>
+              <w:rPr>
+                <w:rFonts w:ascii="Cambria Math" w:hAnsi="Cambria Math"/>
+              </w:rPr>
+              <m:t xml:space="preserve">χ</m:t>
+            </m:r>
+          </m:e>
+          <m:sup>
+            <m:r>
+              <w:rPr>
+                <w:rFonts w:ascii="Cambria Math" w:hAnsi="Cambria Math"/>
+              </w:rPr>
+              <m:t xml:space="preserve">2</m:t>
+            </m:r>
+          </m:sup>
+        </m:sSup>
+      </m:oMath>
+      <w:r>
+        <w:rPr/>
+        <w:t xml:space="preserve"> tests with </w:t>
+      </w:r>
+      <w:r>
+        <w:rPr/>
+      </w:r>
+      <m:oMath xmlns:m="http://schemas.openxmlformats.org/officeDocument/2006/math">
+        <m:sSup>
+          <m:e>
+            <m:r>
+              <w:rPr>
+                <w:rFonts w:ascii="Cambria Math" w:hAnsi="Cambria Math"/>
+              </w:rPr>
+              <m:t xml:space="preserve">η</m:t>
+            </m:r>
+          </m:e>
+          <m:sup>
+            <m:r>
+              <w:rPr>
+                <w:rFonts w:ascii="Cambria Math" w:hAnsi="Cambria Math"/>
+              </w:rPr>
+              <m:t xml:space="preserve">2</m:t>
+            </m:r>
+          </m:sup>
+        </m:sSup>
+      </m:oMath>
+      <w:r>
+        <w:rPr/>
+        <w:t xml:space="preserve"> and Cramer’s V effect size statistics. Differences in relapse- and progression-free survival between the hormonal clusters of the TCGA cohort were assessed by Kaplan-Meier analysis and Peto-Peto tests. Multi-parameter modeling of progression-free survival was accomplished by regularized RIDGE Cox regression (8,9).</w:t>
+      </w:r>
+      <w:bookmarkStart w:id="6" w:name="X44b011787e335e535f881439bb04ce9d658d98c"/>
+      <w:bookmarkEnd w:id="6"/>
+    </w:p>
+    <w:p>
+      <w:pPr>
+        <w:pStyle w:val="Heading2"/>
+        <w:rPr/>
+      </w:pPr>
+      <w:r>
+        <w:rPr/>
+        <w:t>Reactome pathways, GO enrichment, regulons, signaling pathway, and metabolic reaction analysis</w:t>
+      </w:r>
+    </w:p>
+    <w:p>
+      <w:pPr>
+        <w:pStyle w:val="FirstParagraph"/>
+        <w:rPr/>
+      </w:pPr>
+      <w:r>
+        <w:rPr/>
+        <w:t xml:space="preserve">ssGSEA scores of Reactome pathway gene signatures were compared between the hormonal clusters by one-way ANOVA with </w:t>
+      </w:r>
+      <w:r>
+        <w:rPr/>
+      </w:r>
+      <m:oMath xmlns:m="http://schemas.openxmlformats.org/officeDocument/2006/math">
+        <m:sSup>
+          <m:e>
+            <m:r>
+              <w:rPr>
+                <w:rFonts w:ascii="Cambria Math" w:hAnsi="Cambria Math"/>
+              </w:rPr>
+              <m:t xml:space="preserve">η</m:t>
+            </m:r>
+          </m:e>
+          <m:sup>
+            <m:r>
+              <w:rPr>
+                <w:rFonts w:ascii="Cambria Math" w:hAnsi="Cambria Math"/>
+              </w:rPr>
+              <m:t xml:space="preserve">2</m:t>
+            </m:r>
+          </m:sup>
+        </m:sSup>
+      </m:oMath>
+      <w:r>
+        <w:rPr/>
+        <w:t xml:space="preserve"> effect size statistic. Gene signatures differing between the clusters with moderate-to-large effect size, i.e. with pFDR &lt; 0.05 and </w:t>
+      </w:r>
+      <w:r>
+        <w:rPr/>
+      </w:r>
+      <m:oMath xmlns:m="http://schemas.openxmlformats.org/officeDocument/2006/math">
+        <m:sSup>
+          <m:e>
+            <m:r>
+              <w:rPr>
+                <w:rFonts w:ascii="Cambria Math" w:hAnsi="Cambria Math"/>
+              </w:rPr>
+              <m:t xml:space="preserve">η</m:t>
+            </m:r>
+          </m:e>
+          <m:sup>
+            <m:r>
+              <w:rPr>
+                <w:rFonts w:ascii="Cambria Math" w:hAnsi="Cambria Math"/>
+              </w:rPr>
+              <m:t xml:space="preserve">2</m:t>
+            </m:r>
+          </m:sup>
+        </m:sSup>
+        <m:r>
+          <w:rPr>
+            <w:rFonts w:ascii="Cambria Math" w:hAnsi="Cambria Math"/>
+          </w:rPr>
+          <m:t xml:space="preserve">≥</m:t>
+        </m:r>
+        <m:r>
+          <w:rPr>
+            <w:rFonts w:ascii="Cambria Math" w:hAnsi="Cambria Math"/>
+          </w:rPr>
+          <m:t xml:space="preserve">0.14</m:t>
+        </m:r>
+      </m:oMath>
+      <w:r>
+        <w:rPr/>
+        <w:t>, were considered significant.</w:t>
+      </w:r>
+    </w:p>
+    <w:p>
+      <w:pPr>
+        <w:pStyle w:val="TextBody"/>
+        <w:rPr/>
+      </w:pPr>
+      <w:r>
+        <w:rPr/>
+        <w:t xml:space="preserve">Biological process gene ontology (GO) term enrichment for genes found to be differentially regulated between the hormonal clusters was explored by a modified </w:t>
+      </w:r>
+      <w:r>
+        <w:rPr>
+          <w:i/>
+          <w:iCs/>
+        </w:rPr>
+        <w:t>goana</w:t>
+      </w:r>
+      <w:r>
+        <w:rPr/>
+        <w:t xml:space="preserve"> algorithm (13). For semantic clustering of GO terms found to be significantly enriched in both the TCGA and GSE99420 cohort, a modified implementation of the </w:t>
+      </w:r>
+      <w:r>
+        <w:rPr>
+          <w:i/>
+          <w:iCs/>
+        </w:rPr>
+        <w:t>GOSemSim</w:t>
+      </w:r>
+      <w:r>
+        <w:rPr/>
+        <w:t xml:space="preserve"> algorithm (14,15) was utilized.</w:t>
+      </w:r>
+    </w:p>
+    <w:p>
+      <w:pPr>
+        <w:pStyle w:val="TextBody"/>
+        <w:rPr/>
+      </w:pPr>
+      <w:r>
+        <w:rPr/>
+        <w:t xml:space="preserve">Activity of transcriptional regulons and signaling pathways of the </w:t>
+      </w:r>
+      <w:r>
+        <w:rPr>
+          <w:i/>
+          <w:iCs/>
+        </w:rPr>
+        <w:t>collecTRI</w:t>
+      </w:r>
+      <w:r>
+        <w:rPr/>
+        <w:t xml:space="preserve"> and </w:t>
+      </w:r>
+      <w:r>
+        <w:rPr>
+          <w:i/>
+          <w:iCs/>
+        </w:rPr>
+        <w:t>PROGENy</w:t>
+      </w:r>
+      <w:r>
+        <w:rPr/>
+        <w:t xml:space="preserve"> knowledge models was compared between the hormonal clusters by linear modeling tools of the </w:t>
+      </w:r>
+      <w:r>
+        <w:rPr>
+          <w:i/>
+          <w:iCs/>
+        </w:rPr>
+        <w:t>decoupleR</w:t>
+      </w:r>
+      <w:r>
+        <w:rPr/>
+        <w:t xml:space="preserve"> package (16–18) operating with T statistics of whole-transcriptome differential gene expression. Activity of RECON2 metabolic reactions in the hormonal clusters was assessed by Monte Carlo simulations fed with </w:t>
+      </w:r>
+      <w:r>
+        <w:rPr/>
+      </w:r>
+      <m:oMath xmlns:m="http://schemas.openxmlformats.org/officeDocument/2006/math">
+        <m:r>
+          <w:rPr>
+            <w:rFonts w:ascii="Cambria Math" w:hAnsi="Cambria Math"/>
+          </w:rPr>
+          <m:t xml:space="preserve">l</m:t>
+        </m:r>
+        <m:r>
+          <w:rPr>
+            <w:rFonts w:ascii="Cambria Math" w:hAnsi="Cambria Math"/>
+          </w:rPr>
+          <m:t xml:space="preserve">o</m:t>
+        </m:r>
+        <m:sSub>
+          <m:e>
+            <m:r>
+              <w:rPr>
+                <w:rFonts w:ascii="Cambria Math" w:hAnsi="Cambria Math"/>
+              </w:rPr>
+              <m:t xml:space="preserve">g</m:t>
+            </m:r>
+          </m:e>
+          <m:sub>
+            <m:r>
+              <w:rPr>
+                <w:rFonts w:ascii="Cambria Math" w:hAnsi="Cambria Math"/>
+              </w:rPr>
+              <m:t xml:space="preserve">2</m:t>
+            </m:r>
+          </m:sub>
+        </m:sSub>
+      </m:oMath>
+      <w:r>
+        <w:rPr/>
+        <w:t xml:space="preserve"> fold-regulation estimates of differential expression and their standard error obtained for all available genes (R package </w:t>
+      </w:r>
+      <w:hyperlink r:id="rId17">
+        <w:r>
+          <w:rPr>
+            <w:rStyle w:val="InternetLink"/>
+            <w:i/>
+            <w:iCs/>
+          </w:rPr>
+          <w:t>biggrExtra</w:t>
+        </w:r>
+      </w:hyperlink>
+      <w:r>
+        <w:rPr/>
+        <w:t>) (26,27). Enrichment of RECON metabolic subsystems with significantly activated and inhibited reactions was assessed by comparing the regulated reactions sets with random draws from the entire reaction pool.</w:t>
+      </w:r>
+      <w:bookmarkStart w:id="7" w:name="X9c25339d5a835319e98c8d866e3034508ed5156"/>
+      <w:bookmarkEnd w:id="7"/>
+    </w:p>
+    <w:p>
+      <w:pPr>
+        <w:pStyle w:val="Heading2"/>
+        <w:rPr/>
+      </w:pPr>
+      <w:r>
+        <w:rPr/>
+        <w:t>Co-regulation networks</w:t>
+      </w:r>
+    </w:p>
+    <w:p>
+      <w:pPr>
+        <w:pStyle w:val="FirstParagraph"/>
+        <w:rPr/>
+      </w:pPr>
+      <w:r>
+        <w:rPr/>
+        <w:t xml:space="preserve">Co-regulation of sex hormone-related genes (TCGA and GSE99420) or proteins (TCGA) was investigated by pairwise Spearman’s </w:t>
+      </w:r>
+      <w:r>
+        <w:rPr/>
+      </w:r>
+      <m:oMath xmlns:m="http://schemas.openxmlformats.org/officeDocument/2006/math">
+        <m:r>
+          <w:rPr>
+            <w:rFonts w:ascii="Cambria Math" w:hAnsi="Cambria Math"/>
+          </w:rPr>
+          <m:t xml:space="preserve">ρ</m:t>
+        </m:r>
+      </m:oMath>
+      <w:r>
+        <w:rPr/>
+        <w:t xml:space="preserve"> and Pearson’s r correlation coefficients. Matrices of correlations selected by correlation coefficient cutoffs (genes: </w:t>
+      </w:r>
+      <w:r>
+        <w:rPr/>
+      </w:r>
+      <m:oMath xmlns:m="http://schemas.openxmlformats.org/officeDocument/2006/math">
+        <m:r>
+          <w:rPr>
+            <w:rFonts w:ascii="Cambria Math" w:hAnsi="Cambria Math"/>
+          </w:rPr>
+          <m:t xml:space="preserve">ρ</m:t>
+        </m:r>
+        <m:r>
+          <w:rPr>
+            <w:rFonts w:ascii="Cambria Math" w:hAnsi="Cambria Math"/>
+          </w:rPr>
+          <m:t xml:space="preserve">≥</m:t>
+        </m:r>
+      </m:oMath>
+      <w:r>
+        <w:rPr/>
+        <w:t xml:space="preserve"> 0.3, proteins: r </w:t>
+      </w:r>
+      <w:r>
+        <w:rPr/>
+      </w:r>
+      <m:oMath xmlns:m="http://schemas.openxmlformats.org/officeDocument/2006/math">
+        <m:r>
+          <w:rPr>
+            <w:rFonts w:ascii="Cambria Math" w:hAnsi="Cambria Math"/>
+          </w:rPr>
+          <m:t xml:space="preserve">≥</m:t>
+        </m:r>
+      </m:oMath>
+      <w:r>
+        <w:rPr/>
+        <w:t xml:space="preserve"> 0.5) were converted to graph objects and analyzed as networks. Graph node importance statistics (degree, betweenness, hub score) and node communities were explored by </w:t>
+      </w:r>
+      <w:r>
+        <w:rPr>
+          <w:i/>
+          <w:iCs/>
+        </w:rPr>
+        <w:t>igraph</w:t>
+      </w:r>
+      <w:r>
+        <w:rPr/>
+        <w:t xml:space="preserve"> package tools (40). Networks were visualized with </w:t>
+      </w:r>
+      <w:r>
+        <w:rPr>
+          <w:i/>
+          <w:iCs/>
+        </w:rPr>
+        <w:t>ggnetwork</w:t>
+      </w:r>
+      <w:r>
+        <w:rPr/>
+        <w:t xml:space="preserve"> R package (41).</w:t>
+      </w:r>
+    </w:p>
+    <w:p>
+      <w:pPr>
         <w:pStyle w:val="Normal"/>
         <w:rPr/>
       </w:pPr>
       <w:r>
         <w:rPr/>
       </w:r>
-      <w:bookmarkStart w:id="2" w:name="methods"/>
-      <w:bookmarkStart w:id="3" w:name="methods"/>
-      <w:bookmarkEnd w:id="3"/>
+      <w:bookmarkStart w:id="8" w:name="methods"/>
+      <w:bookmarkStart w:id="9" w:name="co-regulation-networks"/>
+      <w:bookmarkStart w:id="10" w:name="methods"/>
+      <w:bookmarkStart w:id="11" w:name="co-regulation-networks"/>
+      <w:bookmarkEnd w:id="10"/>
+      <w:bookmarkEnd w:id="11"/>
       <w:r>
         <w:br w:type="page"/>
       </w:r>
@@ -2743,7 +3889,7 @@
         <w:rPr/>
         <w:t xml:space="preserve">Data from publicly available sources were analyzed. The R analysis pipeline is available as a </w:t>
       </w:r>
-      <w:hyperlink r:id="rId6">
+      <w:hyperlink r:id="rId18">
         <w:r>
           <w:rPr>
             <w:rStyle w:val="InternetLink"/>
@@ -2751,6 +3897,10 @@
           <w:t>GitHub repository</w:t>
         </w:r>
       </w:hyperlink>
+      <w:r>
+        <w:rPr/>
+        <w:t>.</w:t>
+      </w:r>
     </w:p>
     <w:p>
       <w:pPr>
@@ -2760,9 +3910,9 @@
       <w:r>
         <w:rPr/>
       </w:r>
-      <w:bookmarkStart w:id="4" w:name="data-and-code-availability"/>
-      <w:bookmarkStart w:id="5" w:name="data-and-code-availability"/>
-      <w:bookmarkEnd w:id="5"/>
+      <w:bookmarkStart w:id="12" w:name="data-and-code-availability"/>
+      <w:bookmarkStart w:id="13" w:name="data-and-code-availability"/>
+      <w:bookmarkEnd w:id="13"/>
       <w:r>
         <w:br w:type="page"/>
       </w:r>
@@ -9042,9 +10192,9 @@
       <w:r>
         <w:rPr/>
       </w:r>
-      <w:bookmarkStart w:id="6" w:name="tables"/>
-      <w:bookmarkStart w:id="7" w:name="tables"/>
-      <w:bookmarkEnd w:id="7"/>
+      <w:bookmarkStart w:id="14" w:name="tables"/>
+      <w:bookmarkStart w:id="15" w:name="tables"/>
+      <w:bookmarkEnd w:id="15"/>
       <w:r>
         <w:br w:type="page"/>
       </w:r>
@@ -9084,7 +10234,7 @@
                     </pic:cNvPicPr>
                   </pic:nvPicPr>
                   <pic:blipFill>
-                    <a:blip r:embed="rId7"/>
+                    <a:blip r:embed="rId19"/>
                     <a:stretch>
                       <a:fillRect/>
                     </a:stretch>
@@ -9313,7 +10463,7 @@
                     </pic:cNvPicPr>
                   </pic:nvPicPr>
                   <pic:blipFill>
-                    <a:blip r:embed="rId8"/>
+                    <a:blip r:embed="rId20"/>
                     <a:stretch>
                       <a:fillRect/>
                     </a:stretch>
@@ -9609,7 +10759,7 @@
                     </pic:cNvPicPr>
                   </pic:nvPicPr>
                   <pic:blipFill>
-                    <a:blip r:embed="rId9"/>
+                    <a:blip r:embed="rId21"/>
                     <a:stretch>
                       <a:fillRect/>
                     </a:stretch>
@@ -9653,7 +10803,7 @@
           <w:i/>
           <w:iCs/>
         </w:rPr>
-        <w:t xml:space="preserve">(A) Differences in age at diagnosis (Kruskal-Wallis test, </w:t>
+        <w:t xml:space="preserve">(A) Age at diagnosis (Kruskal-Wallis test, </w:t>
       </w:r>
       <w:r>
         <w:rPr/>
@@ -9683,7 +10833,7 @@
           <w:i/>
           <w:iCs/>
         </w:rPr>
-        <w:t xml:space="preserve"> effect size statistic), and tumor stage and serum cancer marker status (</w:t>
+        <w:t xml:space="preserve"> effect size statistic), tumor stage and serum cancer marker status (</w:t>
       </w:r>
       <w:r>
         <w:rPr/>
@@ -9766,7 +10916,7 @@
                     </pic:cNvPicPr>
                   </pic:nvPicPr>
                   <pic:blipFill>
-                    <a:blip r:embed="rId10"/>
+                    <a:blip r:embed="rId22"/>
                     <a:stretch>
                       <a:fillRect/>
                     </a:stretch>
@@ -9978,7 +11128,7 @@
                     </pic:cNvPicPr>
                   </pic:nvPicPr>
                   <pic:blipFill>
-                    <a:blip r:embed="rId11"/>
+                    <a:blip r:embed="rId23"/>
                     <a:stretch>
                       <a:fillRect/>
                     </a:stretch>
@@ -10066,7 +11216,7 @@
           <w:i/>
           <w:iCs/>
         </w:rPr>
-        <w:t>(B) LM scores for signaling pathways in the the hormonal clusters found to be significantly modulated both in the TCGA and GSE99420 cohorts depicted in bubble plots. Pint sizes represent absolute values of the LM scores. Point color codes for regulation sign. Points are labelled with the corresponding LM score values.</w:t>
+        <w:t>(B) LM scores for signaling pathways in the hormonal clusters found to be significantly modulated both in the TCGA and GSE99420 cohorts depicted in bubble plots. Point sizes represent absolute values of the LM scores. Point color codes for regulation sign. Points are labelled with the corresponding LM score values.</w:t>
       </w:r>
     </w:p>
     <w:p>
@@ -10106,7 +11256,7 @@
                     </pic:cNvPicPr>
                   </pic:nvPicPr>
                   <pic:blipFill>
-                    <a:blip r:embed="rId12"/>
+                    <a:blip r:embed="rId24"/>
                     <a:stretch>
                       <a:fillRect/>
                     </a:stretch>
@@ -10458,7 +11608,7 @@
           <w:i/>
           <w:iCs/>
         </w:rPr>
-        <w:t xml:space="preserve"> expression values with interquartile ranges are shown as boxes with whiskers spanning over 150% of the interquartile ranges. Cancer samples are visualized as points. Effect sizes and p values for comparison of the clusters with one-way ANOVA are displayed in the plot caption. Numbers of samples in the clusters are indicated in the X axis.</w:t>
+        <w:t xml:space="preserve"> expression values with interquartile ranges are shown as boxes with whiskers spanning over 150% of the interquartile ranges. Cancer samples are visualized as points. Effect sizes and p values for comparison of the clusters with one-way ANOVA are displayed in the plot caption. Numbers of samples in the clusters are indicated in the X axes.</w:t>
       </w:r>
     </w:p>
     <w:p>
@@ -10498,7 +11648,7 @@
                     </pic:cNvPicPr>
                   </pic:nvPicPr>
                   <pic:blipFill>
-                    <a:blip r:embed="rId13"/>
+                    <a:blip r:embed="rId25"/>
                     <a:stretch>
                       <a:fillRect/>
                     </a:stretch>
@@ -10542,7 +11692,7 @@
           <w:i/>
           <w:iCs/>
         </w:rPr>
-        <w:t xml:space="preserve">Anti-cancer drug response in form of log50 IC50 (50% inhibitory concentration) in cancer samples was predicted by RIDGE linear models trained with the GDSC drug screening data set. The log IC50 values were compared between the hormonal clusters by one-way ANOVA with </w:t>
+        <w:t xml:space="preserve">Anti-cancer drug response in form of log50 (50% inhibitory concentration) in cancer samples was predicted by RIDGE linear models trained with the GDSC drug screening data set. The log IC50 values were compared between the hormonal clusters by one-way ANOVA with </w:t>
       </w:r>
       <w:r>
         <w:rPr/>
@@ -10651,9 +11801,9 @@
       <w:r>
         <w:rPr/>
       </w:r>
-      <w:bookmarkStart w:id="8" w:name="figures"/>
-      <w:bookmarkStart w:id="9" w:name="figures"/>
-      <w:bookmarkEnd w:id="9"/>
+      <w:bookmarkStart w:id="16" w:name="figures"/>
+      <w:bookmarkStart w:id="17" w:name="figures"/>
+      <w:bookmarkEnd w:id="17"/>
       <w:r>
         <w:br w:type="page"/>
       </w:r>
@@ -10690,7 +11840,7 @@
         <w:rPr/>
         <w:t xml:space="preserve"> (2018) 173:400–416.e11. doi: </w:t>
       </w:r>
-      <w:hyperlink r:id="rId14">
+      <w:hyperlink r:id="rId26">
         <w:r>
           <w:rPr>
             <w:rStyle w:val="InternetLink"/>
@@ -10698,8 +11848,8 @@
           <w:t>10.1016/J.CELL.2018.02.052</w:t>
         </w:r>
       </w:hyperlink>
-      <w:bookmarkStart w:id="10" w:name="ref-Liu2018"/>
-      <w:bookmarkEnd w:id="10"/>
+      <w:bookmarkStart w:id="18" w:name="ref-Liu2018"/>
+      <w:bookmarkEnd w:id="18"/>
     </w:p>
     <w:p>
       <w:pPr>
@@ -10723,7 +11873,7 @@
         <w:rPr/>
         <w:t xml:space="preserve"> (2018) 122:814–822. doi: </w:t>
       </w:r>
-      <w:hyperlink r:id="rId15">
+      <w:hyperlink r:id="rId27">
         <w:r>
           <w:rPr>
             <w:rStyle w:val="InternetLink"/>
@@ -10731,8 +11881,8 @@
           <w:t>10.1111/BJU.14372</w:t>
         </w:r>
       </w:hyperlink>
-      <w:bookmarkStart w:id="11" w:name="ref-Lewin2018"/>
-      <w:bookmarkEnd w:id="11"/>
+      <w:bookmarkStart w:id="19" w:name="ref-Lewin2018"/>
+      <w:bookmarkEnd w:id="19"/>
     </w:p>
     <w:p>
       <w:pPr>
@@ -10756,7 +11906,7 @@
         <w:rPr/>
         <w:t xml:space="preserve"> (2006) 66:820–827. doi: </w:t>
       </w:r>
-      <w:hyperlink r:id="rId16">
+      <w:hyperlink r:id="rId28">
         <w:r>
           <w:rPr>
             <w:rStyle w:val="InternetLink"/>
@@ -10764,8 +11914,8 @@
           <w:t>10.1158/0008-5472.CAN-05-2445</w:t>
         </w:r>
       </w:hyperlink>
-      <w:bookmarkStart w:id="12" w:name="ref-Korkola2006"/>
-      <w:bookmarkEnd w:id="12"/>
+      <w:bookmarkStart w:id="20" w:name="ref-Korkola2006"/>
+      <w:bookmarkEnd w:id="20"/>
     </w:p>
     <w:p>
       <w:pPr>
@@ -10789,7 +11939,7 @@
         <w:rPr/>
         <w:t xml:space="preserve"> (2023) 13: doi: </w:t>
       </w:r>
-      <w:hyperlink r:id="rId17">
+      <w:hyperlink r:id="rId29">
         <w:r>
           <w:rPr>
             <w:rStyle w:val="InternetLink"/>
@@ -10797,8 +11947,8 @@
           <w:t>10.1038/S41598-023-41915-7</w:t>
         </w:r>
       </w:hyperlink>
-      <w:bookmarkStart w:id="13" w:name="ref-Torzsok2023"/>
-      <w:bookmarkEnd w:id="13"/>
+      <w:bookmarkStart w:id="21" w:name="ref-Torzsok2023"/>
+      <w:bookmarkEnd w:id="21"/>
     </w:p>
     <w:p>
       <w:pPr>
@@ -10822,7 +11972,7 @@
         <w:rPr/>
         <w:t xml:space="preserve"> (2022) 23:1–48. </w:t>
       </w:r>
-      <w:hyperlink r:id="rId18">
+      <w:hyperlink r:id="rId30">
         <w:r>
           <w:rPr>
             <w:rStyle w:val="InternetLink"/>
@@ -10830,8 +11980,8 @@
           <w:t>http://jmlr.org/papers/v23/21-0052.html</w:t>
         </w:r>
       </w:hyperlink>
-      <w:bookmarkStart w:id="14" w:name="ref-Raymaekers2022"/>
-      <w:bookmarkEnd w:id="14"/>
+      <w:bookmarkStart w:id="22" w:name="ref-Raymaekers2022"/>
+      <w:bookmarkEnd w:id="22"/>
     </w:p>
     <w:p>
       <w:pPr>
@@ -10855,7 +12005,7 @@
         <w:rPr/>
         <w:t xml:space="preserve"> (2017) 77:1–17. doi: </w:t>
       </w:r>
-      <w:hyperlink r:id="rId19">
+      <w:hyperlink r:id="rId31">
         <w:r>
           <w:rPr>
             <w:rStyle w:val="InternetLink"/>
@@ -10863,8 +12013,8 @@
           <w:t>10.18637/JSS.V077.I01</w:t>
         </w:r>
       </w:hyperlink>
-      <w:bookmarkStart w:id="15" w:name="ref-Wright2017"/>
-      <w:bookmarkEnd w:id="15"/>
+      <w:bookmarkStart w:id="23" w:name="ref-Wright2017"/>
+      <w:bookmarkEnd w:id="23"/>
     </w:p>
     <w:p>
       <w:pPr>
@@ -10888,7 +12038,7 @@
         <w:rPr/>
         <w:t xml:space="preserve"> (2001) 45:5–32. doi: </w:t>
       </w:r>
-      <w:hyperlink r:id="rId20">
+      <w:hyperlink r:id="rId32">
         <w:r>
           <w:rPr>
             <w:rStyle w:val="InternetLink"/>
@@ -10896,8 +12046,8 @@
           <w:t>10.1023/A:1010933404324</w:t>
         </w:r>
       </w:hyperlink>
-      <w:bookmarkStart w:id="16" w:name="ref-Breiman2001"/>
-      <w:bookmarkEnd w:id="16"/>
+      <w:bookmarkStart w:id="24" w:name="ref-Breiman2001"/>
+      <w:bookmarkEnd w:id="24"/>
     </w:p>
     <w:p>
       <w:pPr>
@@ -10921,7 +12071,7 @@
         <w:rPr/>
         <w:t xml:space="preserve"> (2011) 39:1–13. doi: </w:t>
       </w:r>
-      <w:hyperlink r:id="rId21">
+      <w:hyperlink r:id="rId33">
         <w:r>
           <w:rPr>
             <w:rStyle w:val="InternetLink"/>
@@ -10929,8 +12079,8 @@
           <w:t>10.18637/JSS.V039.I05</w:t>
         </w:r>
       </w:hyperlink>
-      <w:bookmarkStart w:id="17" w:name="ref-Simon2011"/>
-      <w:bookmarkEnd w:id="17"/>
+      <w:bookmarkStart w:id="25" w:name="ref-Simon2011"/>
+      <w:bookmarkEnd w:id="25"/>
     </w:p>
     <w:p>
       <w:pPr>
@@ -10954,7 +12104,7 @@
         <w:rPr/>
         <w:t xml:space="preserve"> (2010) 33:1–22. doi: </w:t>
       </w:r>
-      <w:hyperlink r:id="rId22">
+      <w:hyperlink r:id="rId34">
         <w:r>
           <w:rPr>
             <w:rStyle w:val="InternetLink"/>
@@ -10962,8 +12112,8 @@
           <w:t>10.18637/jss.v033.i01</w:t>
         </w:r>
       </w:hyperlink>
-      <w:bookmarkStart w:id="18" w:name="ref-Friedman2010"/>
-      <w:bookmarkEnd w:id="18"/>
+      <w:bookmarkStart w:id="26" w:name="ref-Friedman2010"/>
+      <w:bookmarkEnd w:id="26"/>
     </w:p>
     <w:p>
       <w:pPr>
@@ -10987,7 +12137,7 @@
         <w:rPr/>
         <w:t xml:space="preserve"> (2017) 18:220. doi: </w:t>
       </w:r>
-      <w:hyperlink r:id="rId23">
+      <w:hyperlink r:id="rId35">
         <w:r>
           <w:rPr>
             <w:rStyle w:val="InternetLink"/>
@@ -10995,8 +12145,8 @@
           <w:t>10.1186/s13059-017-1349-1</w:t>
         </w:r>
       </w:hyperlink>
-      <w:bookmarkStart w:id="19" w:name="ref-Aran2017"/>
-      <w:bookmarkEnd w:id="19"/>
+      <w:bookmarkStart w:id="27" w:name="ref-Aran2017"/>
+      <w:bookmarkEnd w:id="27"/>
     </w:p>
     <w:p>
       <w:pPr>
@@ -11020,7 +12170,7 @@
         <w:rPr/>
         <w:t xml:space="preserve"> (2016) 17:218. doi: </w:t>
       </w:r>
-      <w:hyperlink r:id="rId24">
+      <w:hyperlink r:id="rId36">
         <w:r>
           <w:rPr>
             <w:rStyle w:val="InternetLink"/>
@@ -11028,8 +12178,8 @@
           <w:t>10.1186/s13059-016-1070-5</w:t>
         </w:r>
       </w:hyperlink>
-      <w:bookmarkStart w:id="20" w:name="ref-Becht2016"/>
-      <w:bookmarkEnd w:id="20"/>
+      <w:bookmarkStart w:id="28" w:name="ref-Becht2016"/>
+      <w:bookmarkEnd w:id="28"/>
     </w:p>
     <w:p>
       <w:pPr>
@@ -11053,7 +12203,7 @@
         <w:rPr/>
         <w:t xml:space="preserve"> (2019) 11:34. doi: </w:t>
       </w:r>
-      <w:hyperlink r:id="rId25">
+      <w:hyperlink r:id="rId37">
         <w:r>
           <w:rPr>
             <w:rStyle w:val="InternetLink"/>
@@ -11061,8 +12211,8 @@
           <w:t>10.1186/s13073-019-0638-6</w:t>
         </w:r>
       </w:hyperlink>
-      <w:bookmarkStart w:id="21" w:name="ref-Finotello2019"/>
-      <w:bookmarkEnd w:id="21"/>
+      <w:bookmarkStart w:id="29" w:name="ref-Finotello2019"/>
+      <w:bookmarkEnd w:id="29"/>
     </w:p>
     <w:p>
       <w:pPr>
@@ -11086,7 +12236,7 @@
         <w:rPr/>
         <w:t xml:space="preserve"> (2010) 11:R14. doi: </w:t>
       </w:r>
-      <w:hyperlink r:id="rId26">
+      <w:hyperlink r:id="rId38">
         <w:r>
           <w:rPr>
             <w:rStyle w:val="InternetLink"/>
@@ -11094,8 +12244,8 @@
           <w:t>10.1186/gb-2010-11-2-r14</w:t>
         </w:r>
       </w:hyperlink>
-      <w:bookmarkStart w:id="22" w:name="ref-Young2010"/>
-      <w:bookmarkEnd w:id="22"/>
+      <w:bookmarkStart w:id="30" w:name="ref-Young2010"/>
+      <w:bookmarkEnd w:id="30"/>
     </w:p>
     <w:p>
       <w:pPr>
@@ -11119,7 +12269,7 @@
         <w:rPr/>
         <w:t xml:space="preserve"> (2020) 2117:207–215. doi: </w:t>
       </w:r>
-      <w:hyperlink r:id="rId27">
+      <w:hyperlink r:id="rId39">
         <w:r>
           <w:rPr>
             <w:rStyle w:val="InternetLink"/>
@@ -11127,8 +12277,8 @@
           <w:t>10.1007/978-1-0716-0301-7_11</w:t>
         </w:r>
       </w:hyperlink>
-      <w:bookmarkStart w:id="23" w:name="ref-Yu2020"/>
-      <w:bookmarkEnd w:id="23"/>
+      <w:bookmarkStart w:id="31" w:name="ref-Yu2020"/>
+      <w:bookmarkEnd w:id="31"/>
     </w:p>
     <w:p>
       <w:pPr>
@@ -11152,7 +12302,7 @@
         <w:rPr/>
         <w:t xml:space="preserve"> (2010) 26:976–978. doi: </w:t>
       </w:r>
-      <w:hyperlink r:id="rId28">
+      <w:hyperlink r:id="rId40">
         <w:r>
           <w:rPr>
             <w:rStyle w:val="InternetLink"/>
@@ -11160,8 +12310,8 @@
           <w:t>10.1093/BIOINFORMATICS/BTQ064</w:t>
         </w:r>
       </w:hyperlink>
-      <w:bookmarkStart w:id="24" w:name="ref-Yu2010"/>
-      <w:bookmarkEnd w:id="24"/>
+      <w:bookmarkStart w:id="32" w:name="ref-Yu2010"/>
+      <w:bookmarkEnd w:id="32"/>
     </w:p>
     <w:p>
       <w:pPr>
@@ -11185,7 +12335,7 @@
         <w:rPr/>
         <w:t xml:space="preserve"> (2023) 51:10934–10949. doi: </w:t>
       </w:r>
-      <w:hyperlink r:id="rId29">
+      <w:hyperlink r:id="rId41">
         <w:r>
           <w:rPr>
             <w:rStyle w:val="InternetLink"/>
@@ -11193,8 +12343,8 @@
           <w:t>10.1093/NAR/GKAD841</w:t>
         </w:r>
       </w:hyperlink>
-      <w:bookmarkStart w:id="25" w:name="ref-Muller-Dott2023"/>
-      <w:bookmarkEnd w:id="25"/>
+      <w:bookmarkStart w:id="33" w:name="ref-Muller-Dott2023"/>
+      <w:bookmarkEnd w:id="33"/>
     </w:p>
     <w:p>
       <w:pPr>
@@ -11218,7 +12368,7 @@
         <w:rPr/>
         <w:t xml:space="preserve"> (2022) 2: doi: </w:t>
       </w:r>
-      <w:hyperlink r:id="rId30">
+      <w:hyperlink r:id="rId42">
         <w:r>
           <w:rPr>
             <w:rStyle w:val="InternetLink"/>
@@ -11226,8 +12376,8 @@
           <w:t>10.1093/BIOADV/VBAC016</w:t>
         </w:r>
       </w:hyperlink>
-      <w:bookmarkStart w:id="26" w:name="ref-Badia-I-Mompel2022"/>
-      <w:bookmarkEnd w:id="26"/>
+      <w:bookmarkStart w:id="34" w:name="ref-Badia-I-Mompel2022"/>
+      <w:bookmarkEnd w:id="34"/>
     </w:p>
     <w:p>
       <w:pPr>
@@ -11251,7 +12401,7 @@
         <w:rPr/>
         <w:t xml:space="preserve"> (2018) 9:1–11. doi: </w:t>
       </w:r>
-      <w:hyperlink r:id="rId31">
+      <w:hyperlink r:id="rId43">
         <w:r>
           <w:rPr>
             <w:rStyle w:val="InternetLink"/>
@@ -11259,8 +12409,8 @@
           <w:t>10.1038/s41467-017-02391-6</w:t>
         </w:r>
       </w:hyperlink>
-      <w:bookmarkStart w:id="27" w:name="ref-Schubert2018"/>
-      <w:bookmarkEnd w:id="27"/>
+      <w:bookmarkStart w:id="35" w:name="ref-Schubert2018"/>
+      <w:bookmarkEnd w:id="35"/>
     </w:p>
     <w:p>
       <w:pPr>
@@ -11284,7 +12434,7 @@
         <w:rPr/>
         <w:t xml:space="preserve"> (2016) 7:1–12. doi: </w:t>
       </w:r>
-      <w:hyperlink r:id="rId32">
+      <w:hyperlink r:id="rId44">
         <w:r>
           <w:rPr>
             <w:rStyle w:val="InternetLink"/>
@@ -11292,8 +12442,8 @@
           <w:t>10.1038/ncomms10499</w:t>
         </w:r>
       </w:hyperlink>
-      <w:bookmarkStart w:id="28" w:name="ref-Wang2016"/>
-      <w:bookmarkEnd w:id="28"/>
+      <w:bookmarkStart w:id="36" w:name="ref-Wang2016"/>
+      <w:bookmarkEnd w:id="36"/>
     </w:p>
     <w:p>
       <w:pPr>
@@ -11306,7 +12456,7 @@
         <w:tab/>
         <w:t xml:space="preserve">CTpedia. CTpedia. (2024) </w:t>
       </w:r>
-      <w:hyperlink r:id="rId33">
+      <w:hyperlink r:id="rId45">
         <w:r>
           <w:rPr>
             <w:rStyle w:val="InternetLink"/>
@@ -11318,8 +12468,8 @@
         <w:rPr/>
         <w:t xml:space="preserve"> [Accessed June 12, 2024]</w:t>
       </w:r>
-      <w:bookmarkStart w:id="29" w:name="ref-CTpedia"/>
-      <w:bookmarkEnd w:id="29"/>
+      <w:bookmarkStart w:id="37" w:name="ref-CTpedia"/>
+      <w:bookmarkEnd w:id="37"/>
     </w:p>
     <w:p>
       <w:pPr>
@@ -11343,7 +12493,7 @@
         <w:rPr/>
         <w:t xml:space="preserve"> (2020) 18:1–11. doi: </w:t>
       </w:r>
-      <w:hyperlink r:id="rId34">
+      <w:hyperlink r:id="rId46">
         <w:r>
           <w:rPr>
             <w:rStyle w:val="InternetLink"/>
@@ -11351,8 +12501,8 @@
           <w:t>10.1186/S12967-020-02306-Y/FIGURES/2</w:t>
         </w:r>
       </w:hyperlink>
-      <w:bookmarkStart w:id="30" w:name="ref-Raza2020"/>
-      <w:bookmarkEnd w:id="30"/>
+      <w:bookmarkStart w:id="38" w:name="ref-Raza2020"/>
+      <w:bookmarkEnd w:id="38"/>
     </w:p>
     <w:p>
       <w:pPr>
@@ -11376,7 +12526,7 @@
         <w:rPr/>
         <w:t xml:space="preserve"> (2023) 83:2656–2674. doi: </w:t>
       </w:r>
-      <w:hyperlink r:id="rId35">
+      <w:hyperlink r:id="rId47">
         <w:r>
           <w:rPr>
             <w:rStyle w:val="InternetLink"/>
@@ -11384,8 +12534,8 @@
           <w:t>10.1158/0008-5472.CAN-23-0539/727161/AM/THE-ESTROGENE-DATABASE-REVEALS-DIVERSE-TEMPORAL</w:t>
         </w:r>
       </w:hyperlink>
-      <w:bookmarkStart w:id="31" w:name="ref-Li2023"/>
-      <w:bookmarkEnd w:id="31"/>
+      <w:bookmarkStart w:id="39" w:name="ref-Li2023"/>
+      <w:bookmarkEnd w:id="39"/>
     </w:p>
     <w:p>
       <w:pPr>
@@ -11396,6 +12546,39 @@
         <w:rPr/>
         <w:t xml:space="preserve">23. </w:t>
         <w:tab/>
+        <w:t xml:space="preserve">Massie CE, Lynch A, Ramos-Montoya A, Boren J, Stark R, Fazli L, Warren A, Scott H, Madhu B, Sharma N, et al. The androgen receptor fuels prostate cancer by regulating central metabolism and biosynthesis. </w:t>
+      </w:r>
+      <w:r>
+        <w:rPr>
+          <w:i/>
+          <w:iCs/>
+        </w:rPr>
+        <w:t>The EMBO Journal</w:t>
+      </w:r>
+      <w:r>
+        <w:rPr/>
+        <w:t xml:space="preserve"> (2011) 30:2719. doi: </w:t>
+      </w:r>
+      <w:hyperlink r:id="rId48">
+        <w:r>
+          <w:rPr>
+            <w:rStyle w:val="InternetLink"/>
+          </w:rPr>
+          <w:t>10.1038/EMBOJ.2011.158</w:t>
+        </w:r>
+      </w:hyperlink>
+      <w:bookmarkStart w:id="40" w:name="ref-Massie2011"/>
+      <w:bookmarkEnd w:id="40"/>
+    </w:p>
+    <w:p>
+      <w:pPr>
+        <w:pStyle w:val="Bibliography"/>
+        <w:rPr/>
+      </w:pPr>
+      <w:r>
+        <w:rPr/>
+        <w:t xml:space="preserve">24. </w:t>
+        <w:tab/>
         <w:t xml:space="preserve">Naba A, Clauser KR, Hoersch S, Liu H, Carr SA, Hynes RO. The matrisome: In silico definition and in vivo characterization by proteomics of normal and tumor extracellular matrices. </w:t>
       </w:r>
       <w:r>
@@ -11409,7 +12592,7 @@
         <w:rPr/>
         <w:t xml:space="preserve"> (2012) 11:M111.014647. doi: </w:t>
       </w:r>
-      <w:hyperlink r:id="rId36">
+      <w:hyperlink r:id="rId49">
         <w:r>
           <w:rPr>
             <w:rStyle w:val="InternetLink"/>
@@ -11417,8 +12600,8 @@
           <w:t>10.1074/mcp.M111.014647</w:t>
         </w:r>
       </w:hyperlink>
-      <w:bookmarkStart w:id="32" w:name="ref-Naba2012"/>
-      <w:bookmarkEnd w:id="32"/>
+      <w:bookmarkStart w:id="41" w:name="ref-Naba2012"/>
+      <w:bookmarkEnd w:id="41"/>
     </w:p>
     <w:p>
       <w:pPr>
@@ -11427,7 +12610,7 @@
       </w:pPr>
       <w:r>
         <w:rPr/>
-        <w:t xml:space="preserve">24. </w:t>
+        <w:t xml:space="preserve">25. </w:t>
         <w:tab/>
         <w:t xml:space="preserve">Petrov PB, Considine JM, Izzi V, Naba A. Matrisome AnalyzeR – a suite of tools to annotate and quantify ECM molecules in big datasets across organisms. </w:t>
       </w:r>
@@ -11442,7 +12625,7 @@
         <w:rPr/>
         <w:t xml:space="preserve"> (2023) 136: doi: </w:t>
       </w:r>
-      <w:hyperlink r:id="rId37">
+      <w:hyperlink r:id="rId50">
         <w:r>
           <w:rPr>
             <w:rStyle w:val="InternetLink"/>
@@ -11450,8 +12633,8 @@
           <w:t>10.1242/JCS.261255/325836/AM/MATRISOME-ANALYZER-A-SUITE-OF-TOOLS-TO-ANNOTATE</w:t>
         </w:r>
       </w:hyperlink>
-      <w:bookmarkStart w:id="33" w:name="ref-Petrov2023"/>
-      <w:bookmarkEnd w:id="33"/>
+      <w:bookmarkStart w:id="42" w:name="ref-Petrov2023"/>
+      <w:bookmarkEnd w:id="42"/>
     </w:p>
     <w:p>
       <w:pPr>
@@ -11460,7 +12643,7 @@
       </w:pPr>
       <w:r>
         <w:rPr/>
-        <w:t xml:space="preserve">25. </w:t>
+        <w:t xml:space="preserve">26. </w:t>
         <w:tab/>
         <w:t xml:space="preserve">Gavai AK, Supandi F, Hettling H, Murrell P, Leunissen JAM, Van Beek JHGM. Using Bioconductor Package BiGGR for Metabolic Flux Estimation Based on Gene Expression Changes in Brain. </w:t>
       </w:r>
@@ -11475,7 +12658,7 @@
         <w:rPr/>
         <w:t xml:space="preserve"> (2015) 10:e0119016. doi: </w:t>
       </w:r>
-      <w:hyperlink r:id="rId38">
+      <w:hyperlink r:id="rId51">
         <w:r>
           <w:rPr>
             <w:rStyle w:val="InternetLink"/>
@@ -11483,8 +12666,8 @@
           <w:t>10.1371/JOURNAL.PONE.0119016</w:t>
         </w:r>
       </w:hyperlink>
-      <w:bookmarkStart w:id="34" w:name="ref-Gavai2015"/>
-      <w:bookmarkEnd w:id="34"/>
+      <w:bookmarkStart w:id="43" w:name="ref-Gavai2015"/>
+      <w:bookmarkEnd w:id="43"/>
     </w:p>
     <w:p>
       <w:pPr>
@@ -11493,7 +12676,7 @@
       </w:pPr>
       <w:r>
         <w:rPr/>
-        <w:t xml:space="preserve">26. </w:t>
+        <w:t xml:space="preserve">27. </w:t>
         <w:tab/>
         <w:t xml:space="preserve">King ZA, Lu J, Dräger A, Miller P, Federowicz S, Lerman JA, Ebrahim A, Palsson BO, Lewis NE. BiGG Models: A platform for integrating, standardizing and sharing genome-scale models. </w:t>
       </w:r>
@@ -11508,7 +12691,7 @@
         <w:rPr/>
         <w:t xml:space="preserve"> (2016) 44:D515–D522. doi: </w:t>
       </w:r>
-      <w:hyperlink r:id="rId39">
+      <w:hyperlink r:id="rId52">
         <w:r>
           <w:rPr>
             <w:rStyle w:val="InternetLink"/>
@@ -11516,8 +12699,8 @@
           <w:t>10.1093/NAR/GKV1049</w:t>
         </w:r>
       </w:hyperlink>
-      <w:bookmarkStart w:id="35" w:name="ref-King2016"/>
-      <w:bookmarkEnd w:id="35"/>
+      <w:bookmarkStart w:id="44" w:name="ref-King2016"/>
+      <w:bookmarkEnd w:id="44"/>
     </w:p>
     <w:p>
       <w:pPr>
@@ -11526,7 +12709,7 @@
       </w:pPr>
       <w:r>
         <w:rPr/>
-        <w:t xml:space="preserve">27. </w:t>
+        <w:t xml:space="preserve">28. </w:t>
         <w:tab/>
         <w:t xml:space="preserve">Lamar JM, Xiao Y, Norton E, Jiang ZG, Gerhard GM, Kooner S, Warren JSA, Hynes RO. SRC tyrosine kinase activates the YAP/TAZ axis and thereby drives tumor growth and metastasis. </w:t>
       </w:r>
@@ -11541,7 +12724,7 @@
         <w:rPr/>
         <w:t xml:space="preserve"> (2019) 294:2302–2317. doi: </w:t>
       </w:r>
-      <w:hyperlink r:id="rId40">
+      <w:hyperlink r:id="rId53">
         <w:r>
           <w:rPr>
             <w:rStyle w:val="InternetLink"/>
@@ -11549,8 +12732,8 @@
           <w:t>10.1074/JBC.RA118.004364/ATTACHMENT/356A6DC7-0635-4AA9-92EE-0033311C7338/MMC1.ZIP</w:t>
         </w:r>
       </w:hyperlink>
-      <w:bookmarkStart w:id="36" w:name="ref-Lamar2019"/>
-      <w:bookmarkEnd w:id="36"/>
+      <w:bookmarkStart w:id="45" w:name="ref-Lamar2019"/>
+      <w:bookmarkEnd w:id="45"/>
     </w:p>
     <w:p>
       <w:pPr>
@@ -11559,7 +12742,7 @@
       </w:pPr>
       <w:r>
         <w:rPr/>
-        <w:t xml:space="preserve">28. </w:t>
+        <w:t xml:space="preserve">29. </w:t>
         <w:tab/>
         <w:t xml:space="preserve">Hsu PC, Yang CT, Jablons DM, You L. The Crosstalk between Src and Hippo/YAP Signaling Pathways in Non-Small Cell Lung Cancer (NSCLC). </w:t>
       </w:r>
@@ -11574,7 +12757,7 @@
         <w:rPr/>
         <w:t xml:space="preserve"> (2020) 12: doi: </w:t>
       </w:r>
-      <w:hyperlink r:id="rId41">
+      <w:hyperlink r:id="rId54">
         <w:r>
           <w:rPr>
             <w:rStyle w:val="InternetLink"/>
@@ -11582,8 +12765,8 @@
           <w:t>10.3390/CANCERS12061361</w:t>
         </w:r>
       </w:hyperlink>
-      <w:bookmarkStart w:id="37" w:name="ref-Hsu2020"/>
-      <w:bookmarkEnd w:id="37"/>
+      <w:bookmarkStart w:id="46" w:name="ref-Hsu2020"/>
+      <w:bookmarkEnd w:id="46"/>
     </w:p>
     <w:p>
       <w:pPr>
@@ -11592,7 +12775,7 @@
       </w:pPr>
       <w:r>
         <w:rPr/>
-        <w:t xml:space="preserve">29. </w:t>
+        <w:t xml:space="preserve">30. </w:t>
         <w:tab/>
         <w:t xml:space="preserve">Alam M, Alam S, Shamsi A, Adnan M, Elasbali AM, Al-Soud WA, Alreshidi M, Hawsawi YMR, Tippana A, Pasupuleti VR, et al. Bax/Bcl-2 Cascade Is Regulated by the EGFR Pathway: Therapeutic Targeting of Non-Small Cell Lung Cancer. </w:t>
       </w:r>
@@ -11607,7 +12790,7 @@
         <w:rPr/>
         <w:t xml:space="preserve"> (2022) 12:1. doi: </w:t>
       </w:r>
-      <w:hyperlink r:id="rId42">
+      <w:hyperlink r:id="rId55">
         <w:r>
           <w:rPr>
             <w:rStyle w:val="InternetLink"/>
@@ -11615,8 +12798,8 @@
           <w:t>10.3389/FONC.2022.869672</w:t>
         </w:r>
       </w:hyperlink>
-      <w:bookmarkStart w:id="38" w:name="ref-Alam2022"/>
-      <w:bookmarkEnd w:id="38"/>
+      <w:bookmarkStart w:id="47" w:name="ref-Alam2022"/>
+      <w:bookmarkEnd w:id="47"/>
     </w:p>
     <w:p>
       <w:pPr>
@@ -11625,7 +12808,40 @@
       </w:pPr>
       <w:r>
         <w:rPr/>
-        <w:t xml:space="preserve">30. </w:t>
+        <w:t xml:space="preserve">31. </w:t>
+        <w:tab/>
+        <w:t xml:space="preserve">Cardoso HJ, Figueira MI, Socorro S. The stem cell factor (SCF)/c-KIT signalling in testis and prostate cancer. </w:t>
+      </w:r>
+      <w:r>
+        <w:rPr>
+          <w:i/>
+          <w:iCs/>
+        </w:rPr>
+        <w:t>Journal of Cell Communication and Signaling</w:t>
+      </w:r>
+      <w:r>
+        <w:rPr/>
+        <w:t xml:space="preserve"> (2017) 11:297. doi: </w:t>
+      </w:r>
+      <w:hyperlink r:id="rId56">
+        <w:r>
+          <w:rPr>
+            <w:rStyle w:val="InternetLink"/>
+          </w:rPr>
+          <w:t>10.1007/S12079-017-0399-1</w:t>
+        </w:r>
+      </w:hyperlink>
+      <w:bookmarkStart w:id="48" w:name="ref-Cardoso2017"/>
+      <w:bookmarkEnd w:id="48"/>
+    </w:p>
+    <w:p>
+      <w:pPr>
+        <w:pStyle w:val="Bibliography"/>
+        <w:rPr/>
+      </w:pPr>
+      <w:r>
+        <w:rPr/>
+        <w:t xml:space="preserve">32. </w:t>
         <w:tab/>
         <w:t xml:space="preserve">Geeleher P, Cox N, Stephanie Huang R. pRRophetic: An R Package for Prediction of Clinical Chemotherapeutic Response from Tumor Gene Expression Levels. </w:t>
       </w:r>
@@ -11640,7 +12856,7 @@
         <w:rPr/>
         <w:t xml:space="preserve"> (2014) 9:e107468. doi: </w:t>
       </w:r>
-      <w:hyperlink r:id="rId43">
+      <w:hyperlink r:id="rId57">
         <w:r>
           <w:rPr>
             <w:rStyle w:val="InternetLink"/>
@@ -11648,8 +12864,8 @@
           <w:t>10.1371/JOURNAL.PONE.0107468</w:t>
         </w:r>
       </w:hyperlink>
-      <w:bookmarkStart w:id="39" w:name="ref-Geeleher2014"/>
-      <w:bookmarkEnd w:id="39"/>
+      <w:bookmarkStart w:id="49" w:name="ref-Geeleher2014"/>
+      <w:bookmarkEnd w:id="49"/>
     </w:p>
     <w:p>
       <w:pPr>
@@ -11658,7 +12874,7 @@
       </w:pPr>
       <w:r>
         <w:rPr/>
-        <w:t xml:space="preserve">31. </w:t>
+        <w:t xml:space="preserve">33. </w:t>
         <w:tab/>
         <w:t xml:space="preserve">Maeser D, Gruener RF, Huang RS. oncoPredict: an R package for predicting in vivo or cancer patient drug response and biomarkers from cell line screening data. </w:t>
       </w:r>
@@ -11673,7 +12889,7 @@
         <w:rPr/>
         <w:t xml:space="preserve"> (2021) 22:1–7. doi: </w:t>
       </w:r>
-      <w:hyperlink r:id="rId44">
+      <w:hyperlink r:id="rId58">
         <w:r>
           <w:rPr>
             <w:rStyle w:val="InternetLink"/>
@@ -11681,8 +12897,8 @@
           <w:t>10.1093/BIB/BBAB260</w:t>
         </w:r>
       </w:hyperlink>
-      <w:bookmarkStart w:id="40" w:name="ref-Maeser2021"/>
-      <w:bookmarkEnd w:id="40"/>
+      <w:bookmarkStart w:id="50" w:name="ref-Maeser2021"/>
+      <w:bookmarkEnd w:id="50"/>
     </w:p>
     <w:p>
       <w:pPr>
@@ -11691,7 +12907,7 @@
       </w:pPr>
       <w:r>
         <w:rPr/>
-        <w:t xml:space="preserve">32. </w:t>
+        <w:t xml:space="preserve">34. </w:t>
         <w:tab/>
         <w:t xml:space="preserve">Yang W, Soares J, Greninger P, Edelman EJ, Lightfoot H, Forbes S, Bindal N, Beare D, Smith JA, Thompson IR, et al. Genomics of Drug Sensitivity in Cancer (GDSC): a resource for therapeutic biomarker discovery in cancer cells. </w:t>
       </w:r>
@@ -11706,7 +12922,7 @@
         <w:rPr/>
         <w:t xml:space="preserve"> (2013) 41:D955–D961. doi: </w:t>
       </w:r>
-      <w:hyperlink r:id="rId45">
+      <w:hyperlink r:id="rId59">
         <w:r>
           <w:rPr>
             <w:rStyle w:val="InternetLink"/>
@@ -11714,18 +12930,17 @@
           <w:t>10.1093/NAR/GKS1111</w:t>
         </w:r>
       </w:hyperlink>
-      <w:bookmarkStart w:id="41" w:name="ref-Yang2013"/>
-      <w:bookmarkEnd w:id="41"/>
+      <w:bookmarkStart w:id="51" w:name="ref-Yang2013"/>
+      <w:bookmarkEnd w:id="51"/>
     </w:p>
     <w:p>
       <w:pPr>
         <w:pStyle w:val="Bibliography"/>
-        <w:spacing w:before="0" w:after="200"/>
-        <w:rPr/>
-      </w:pPr>
-      <w:r>
-        <w:rPr/>
-        <w:t xml:space="preserve">33. </w:t>
+        <w:rPr/>
+      </w:pPr>
+      <w:r>
+        <w:rPr/>
+        <w:t xml:space="preserve">35. </w:t>
         <w:tab/>
         <w:t xml:space="preserve">Seashore-Ludlow B, Rees MG, Cheah JH, Coko M, Price EV, Coletti ME, Jones V, Bodycombe NE, Soule CK, Gould J, et al. Harnessing Connectivity in a Large-Scale Small-Molecule Sensitivity Dataset. </w:t>
       </w:r>
@@ -11740,7 +12955,7 @@
         <w:rPr/>
         <w:t xml:space="preserve"> (2015) 5:1210–1223. doi: </w:t>
       </w:r>
-      <w:hyperlink r:id="rId46">
+      <w:hyperlink r:id="rId60">
         <w:r>
           <w:rPr>
             <w:rStyle w:val="InternetLink"/>
@@ -11748,9 +12963,197 @@
           <w:t>10.1158/2159-8290.CD-15-0235</w:t>
         </w:r>
       </w:hyperlink>
+      <w:bookmarkStart w:id="52" w:name="ref-Seashore-Ludlow2015"/>
+      <w:bookmarkEnd w:id="52"/>
+    </w:p>
+    <w:p>
+      <w:pPr>
+        <w:pStyle w:val="Bibliography"/>
+        <w:rPr/>
+      </w:pPr>
+      <w:r>
+        <w:rPr/>
+        <w:t xml:space="preserve">36. </w:t>
+        <w:tab/>
+        <w:t xml:space="preserve">Leek JT, Johnson WE, Parker HS, Jaffe AE, Storey JD. The sva package for removing batch effects and other unwanted variation in high-throughput experiments. </w:t>
+      </w:r>
+      <w:r>
+        <w:rPr>
+          <w:i/>
+          <w:iCs/>
+        </w:rPr>
+        <w:t>Bioinformatics</w:t>
+      </w:r>
+      <w:r>
+        <w:rPr/>
+        <w:t xml:space="preserve"> (2012) 28:882. doi: </w:t>
+      </w:r>
+      <w:hyperlink r:id="rId61">
+        <w:r>
+          <w:rPr>
+            <w:rStyle w:val="InternetLink"/>
+          </w:rPr>
+          <w:t>10.1093/BIOINFORMATICS/BTS034</w:t>
+        </w:r>
+      </w:hyperlink>
+      <w:bookmarkStart w:id="53" w:name="ref-Leek2012"/>
+      <w:bookmarkEnd w:id="53"/>
+    </w:p>
+    <w:p>
+      <w:pPr>
+        <w:pStyle w:val="Bibliography"/>
+        <w:rPr/>
+      </w:pPr>
+      <w:r>
+        <w:rPr/>
+        <w:t xml:space="preserve">37. </w:t>
+        <w:tab/>
+        <w:t xml:space="preserve">Hänzelmann S, Castelo R, Guinney J. GSVA: Gene set variation analysis for microarray and RNA-Seq data. </w:t>
+      </w:r>
+      <w:r>
+        <w:rPr>
+          <w:i/>
+          <w:iCs/>
+        </w:rPr>
+        <w:t>BMC Bioinformatics</w:t>
+      </w:r>
+      <w:r>
+        <w:rPr/>
+        <w:t xml:space="preserve"> (2013) 14:7. doi: </w:t>
+      </w:r>
+      <w:hyperlink r:id="rId62">
+        <w:r>
+          <w:rPr>
+            <w:rStyle w:val="InternetLink"/>
+          </w:rPr>
+          <w:t>10.1186/1471-2105-14-7</w:t>
+        </w:r>
+      </w:hyperlink>
+      <w:bookmarkStart w:id="54" w:name="ref-Hanzelmann2013"/>
+      <w:bookmarkEnd w:id="54"/>
+    </w:p>
+    <w:p>
+      <w:pPr>
+        <w:pStyle w:val="Bibliography"/>
+        <w:rPr/>
+      </w:pPr>
+      <w:r>
+        <w:rPr/>
+        <w:t xml:space="preserve">38. </w:t>
+        <w:tab/>
+        <w:t xml:space="preserve">Benjamini Y, Hochberg Y. Controlling the False Discovery Rate: A Practical and Powerful Approach to Multiple Testing. </w:t>
+      </w:r>
+      <w:r>
+        <w:rPr>
+          <w:i/>
+          <w:iCs/>
+        </w:rPr>
+        <w:t>Journal of the Royal Statistical Society: Series B (Methodological)</w:t>
+      </w:r>
+      <w:r>
+        <w:rPr/>
+        <w:t xml:space="preserve"> (1995) 57:289–300. doi: </w:t>
+      </w:r>
+      <w:hyperlink r:id="rId63">
+        <w:r>
+          <w:rPr>
+            <w:rStyle w:val="InternetLink"/>
+          </w:rPr>
+          <w:t>10.1111/j.2517-6161.1995.tb02031.x</w:t>
+        </w:r>
+      </w:hyperlink>
+      <w:bookmarkStart w:id="55" w:name="ref-Benjamini1995"/>
+      <w:bookmarkEnd w:id="55"/>
+    </w:p>
+    <w:p>
+      <w:pPr>
+        <w:pStyle w:val="Bibliography"/>
+        <w:rPr/>
+      </w:pPr>
+      <w:r>
+        <w:rPr/>
+        <w:t xml:space="preserve">39. </w:t>
+        <w:tab/>
+        <w:t xml:space="preserve">Rousseeuw PJ. Silhouettes: A graphical aid to the interpretation and validation of cluster analysis. </w:t>
+      </w:r>
+      <w:r>
+        <w:rPr>
+          <w:i/>
+          <w:iCs/>
+        </w:rPr>
+        <w:t>Journal of Computational and Applied Mathematics</w:t>
+      </w:r>
+      <w:r>
+        <w:rPr/>
+        <w:t xml:space="preserve"> (1987) 20:53–65. doi: </w:t>
+      </w:r>
+      <w:hyperlink r:id="rId64">
+        <w:r>
+          <w:rPr>
+            <w:rStyle w:val="InternetLink"/>
+          </w:rPr>
+          <w:t>10.1016/0377-0427(87)90125-7</w:t>
+        </w:r>
+      </w:hyperlink>
+      <w:bookmarkStart w:id="56" w:name="ref-Rousseeuw1987"/>
+      <w:bookmarkEnd w:id="56"/>
+    </w:p>
+    <w:p>
+      <w:pPr>
+        <w:pStyle w:val="Bibliography"/>
+        <w:rPr/>
+      </w:pPr>
+      <w:r>
+        <w:rPr/>
+        <w:t xml:space="preserve">40. </w:t>
+        <w:tab/>
+        <w:t xml:space="preserve">Csardi G, Nepusz T. The igraph software package for complex network research. </w:t>
+      </w:r>
+      <w:r>
+        <w:rPr>
+          <w:i/>
+          <w:iCs/>
+        </w:rPr>
+        <w:t>InterJournal</w:t>
+      </w:r>
+      <w:r>
+        <w:rPr/>
+        <w:t xml:space="preserve"> (2006) Complex Sy:1695. </w:t>
+      </w:r>
+      <w:hyperlink r:id="rId65">
+        <w:r>
+          <w:rPr>
+            <w:rStyle w:val="InternetLink"/>
+          </w:rPr>
+          <w:t>https://igraph.org</w:t>
+        </w:r>
+      </w:hyperlink>
+      <w:bookmarkStart w:id="57" w:name="ref-Csardi2006"/>
+      <w:bookmarkEnd w:id="57"/>
+    </w:p>
+    <w:p>
+      <w:pPr>
+        <w:pStyle w:val="Bibliography"/>
+        <w:spacing w:before="0" w:after="200"/>
+        <w:rPr/>
+      </w:pPr>
+      <w:r>
+        <w:rPr/>
+        <w:t xml:space="preserve">41. </w:t>
+        <w:tab/>
+        <w:t xml:space="preserve">Briatte F, Bojanowski M, Canouil M, Charlop-Powers Z, Fisher JC, Johnson K, Rinker T. ggnetwork: Geometries to Plot Networks with ’ggplot2’. (2021) </w:t>
+      </w:r>
+      <w:hyperlink r:id="rId66">
+        <w:r>
+          <w:rPr>
+            <w:rStyle w:val="InternetLink"/>
+          </w:rPr>
+          <w:t>https://cran.r-project.org/package=ggnetwork</w:t>
+        </w:r>
+      </w:hyperlink>
     </w:p>
     <w:sectPr>
-      <w:footerReference w:type="default" r:id="rId47"/>
+      <w:footerReference w:type="default" r:id="rId67"/>
       <w:type w:val="nextPage"/>
       <w:pgSz w:w="12240" w:h="15840"/>
       <w:pgMar w:left="1440" w:right="1440" w:header="0" w:top="1440" w:footer="1440" w:bottom="2204" w:gutter="0"/>
@@ -11786,7 +13189,7 @@
     </w:r>
     <w:r>
       <w:rPr/>
-      <w:t>3</w:t>
+      <w:t>2</w:t>
     </w:r>
     <w:r>
       <w:rPr/>

</xml_diff>